<commit_message>
final actividad 1 flexyGo
</commit_message>
<xml_diff>
--- a/SGE/flexyGO_Actividad1.docx
+++ b/SGE/flexyGO_Actividad1.docx
@@ -4134,6 +4134,3468 @@
       <w:pPr>
         <w:pStyle w:val="Normal"/>
         <w:ind w:left="0" w:firstLine="0"/>
+      </w:pPr>
+      <w:r>
+        <w:rPr>
+          <w:rFonts w:ascii="Aptos" w:hAnsi="Aptos" w:eastAsia="Aptos" w:cs="Aptos"/>
+          <w:noProof w:val="0"/>
+          <w:sz w:val="24"/>
+          <w:szCs w:val="24"/>
+          <w:lang w:val="es-ES"/>
+        </w:rPr>
+        <w:t xml:space="preserve">Configuración avanzada de controles </w:t>
+      </w:r>
+    </w:p>
+    <w:p>
+      <w:pPr>
+        <w:pStyle w:val="Normal"/>
+        <w:ind w:left="0" w:firstLine="0"/>
+        <w:rPr>
+          <w:rFonts w:ascii="Aptos" w:hAnsi="Aptos" w:eastAsia="Aptos" w:cs="Aptos"/>
+          <w:noProof w:val="0"/>
+          <w:sz w:val="24"/>
+          <w:szCs w:val="24"/>
+          <w:lang w:val="pt-BR"/>
+        </w:rPr>
+      </w:pPr>
+      <w:r>
+        <w:rPr>
+          <w:rFonts w:ascii="Aptos" w:hAnsi="Aptos" w:eastAsia="Aptos" w:cs="Aptos"/>
+          <w:noProof w:val="0"/>
+          <w:sz w:val="24"/>
+          <w:szCs w:val="24"/>
+          <w:lang w:val="pt-BR"/>
+        </w:rPr>
+        <w:t xml:space="preserve">1. </w:t>
+      </w:r>
+      <w:r>
+        <w:rPr>
+          <w:rFonts w:ascii="Aptos" w:hAnsi="Aptos" w:eastAsia="Aptos" w:cs="Aptos"/>
+          <w:noProof w:val="0"/>
+          <w:sz w:val="24"/>
+          <w:szCs w:val="24"/>
+          <w:lang w:val="pt-BR"/>
+        </w:rPr>
+        <w:t>Formulario</w:t>
+      </w:r>
+      <w:r>
+        <w:rPr>
+          <w:rFonts w:ascii="Aptos" w:hAnsi="Aptos" w:eastAsia="Aptos" w:cs="Aptos"/>
+          <w:noProof w:val="0"/>
+          <w:sz w:val="24"/>
+          <w:szCs w:val="24"/>
+          <w:lang w:val="pt-BR"/>
+        </w:rPr>
+        <w:t xml:space="preserve"> de cliente </w:t>
+      </w:r>
+    </w:p>
+    <w:p>
+      <w:pPr>
+        <w:pStyle w:val="Normal"/>
+        <w:ind w:left="0" w:firstLine="708"/>
+        <w:rPr>
+          <w:rFonts w:ascii="Aptos" w:hAnsi="Aptos" w:eastAsia="Aptos" w:cs="Aptos"/>
+          <w:noProof w:val="0"/>
+          <w:sz w:val="24"/>
+          <w:szCs w:val="24"/>
+          <w:lang w:val="pt-BR"/>
+        </w:rPr>
+      </w:pPr>
+      <w:r>
+        <w:rPr>
+          <w:rFonts w:ascii="Aptos" w:hAnsi="Aptos" w:eastAsia="Aptos" w:cs="Aptos"/>
+          <w:noProof w:val="0"/>
+          <w:sz w:val="24"/>
+          <w:szCs w:val="24"/>
+          <w:lang w:val="pt-BR"/>
+        </w:rPr>
+        <w:t xml:space="preserve">o Configurar campo: </w:t>
+      </w:r>
+      <w:r>
+        <w:rPr>
+          <w:rFonts w:ascii="Aptos" w:hAnsi="Aptos" w:eastAsia="Aptos" w:cs="Aptos"/>
+          <w:noProof w:val="0"/>
+          <w:sz w:val="24"/>
+          <w:szCs w:val="24"/>
+          <w:lang w:val="pt-BR"/>
+        </w:rPr>
+        <w:t>IdCliente</w:t>
+      </w:r>
+      <w:r>
+        <w:rPr>
+          <w:rFonts w:ascii="Aptos" w:hAnsi="Aptos" w:eastAsia="Aptos" w:cs="Aptos"/>
+          <w:noProof w:val="0"/>
+          <w:sz w:val="24"/>
+          <w:szCs w:val="24"/>
+          <w:lang w:val="pt-BR"/>
+        </w:rPr>
+        <w:t xml:space="preserve"> (código) </w:t>
+      </w:r>
+    </w:p>
+    <w:p>
+      <w:pPr>
+        <w:pStyle w:val="Normal"/>
+        <w:ind w:left="708" w:firstLine="708"/>
+        <w:rPr>
+          <w:rFonts w:ascii="Aptos" w:hAnsi="Aptos" w:eastAsia="Aptos" w:cs="Aptos"/>
+          <w:noProof w:val="0"/>
+          <w:sz w:val="24"/>
+          <w:szCs w:val="24"/>
+          <w:lang w:val="pt-BR"/>
+        </w:rPr>
+      </w:pPr>
+      <w:r>
+        <w:rPr>
+          <w:rFonts w:ascii="Aptos" w:hAnsi="Aptos" w:eastAsia="Aptos" w:cs="Aptos"/>
+          <w:noProof w:val="0"/>
+          <w:sz w:val="24"/>
+          <w:szCs w:val="24"/>
+          <w:lang w:val="pt-BR"/>
+        </w:rPr>
+        <w:t xml:space="preserve">▪ Tipo: </w:t>
+      </w:r>
+      <w:r>
+        <w:rPr>
+          <w:rFonts w:ascii="Aptos" w:hAnsi="Aptos" w:eastAsia="Aptos" w:cs="Aptos"/>
+          <w:noProof w:val="0"/>
+          <w:sz w:val="24"/>
+          <w:szCs w:val="24"/>
+          <w:lang w:val="pt-BR"/>
+        </w:rPr>
+        <w:t>Identificador</w:t>
+      </w:r>
+      <w:r>
+        <w:rPr>
+          <w:rFonts w:ascii="Aptos" w:hAnsi="Aptos" w:eastAsia="Aptos" w:cs="Aptos"/>
+          <w:noProof w:val="0"/>
+          <w:sz w:val="24"/>
+          <w:szCs w:val="24"/>
+          <w:lang w:val="pt-BR"/>
+        </w:rPr>
+        <w:t xml:space="preserve"> </w:t>
+      </w:r>
+    </w:p>
+    <w:p>
+      <w:pPr>
+        <w:pStyle w:val="Normal"/>
+        <w:ind w:left="708" w:firstLine="708"/>
+        <w:rPr>
+          <w:rFonts w:ascii="Aptos" w:hAnsi="Aptos" w:eastAsia="Aptos" w:cs="Aptos"/>
+          <w:noProof w:val="0"/>
+          <w:sz w:val="24"/>
+          <w:szCs w:val="24"/>
+          <w:lang w:val="pt-BR"/>
+        </w:rPr>
+      </w:pPr>
+      <w:r>
+        <w:rPr>
+          <w:rFonts w:ascii="Aptos" w:hAnsi="Aptos" w:eastAsia="Aptos" w:cs="Aptos"/>
+          <w:noProof w:val="0"/>
+          <w:sz w:val="24"/>
+          <w:szCs w:val="24"/>
+          <w:lang w:val="pt-BR"/>
+        </w:rPr>
+        <w:t>▪ Bloqueado</w:t>
+      </w:r>
+    </w:p>
+    <w:p>
+      <w:pPr>
+        <w:pStyle w:val="Normal"/>
+        <w:ind w:left="0" w:firstLine="0"/>
+      </w:pPr>
+      <w:r>
+        <w:drawing>
+          <wp:inline wp14:editId="3B67FB5A" wp14:anchorId="228A1632">
+            <wp:extent cx="4438650" cy="2355956"/>
+            <wp:effectExtent l="0" t="0" r="0" b="0"/>
+            <wp:docPr id="348323941" name="drawing"/>
+            <wp:cNvGraphicFramePr>
+              <a:graphicFrameLocks noChangeAspect="1"/>
+            </wp:cNvGraphicFramePr>
+            <a:graphic>
+              <a:graphicData xmlns:a="http://schemas.openxmlformats.org/drawingml/2006/main" uri="http://schemas.openxmlformats.org/drawingml/2006/picture">
+                <pic:pic xmlns:pic="http://schemas.openxmlformats.org/drawingml/2006/picture">
+                  <pic:nvPicPr>
+                    <pic:cNvPr id="348323941" name="Picture 348323941"/>
+                    <pic:cNvPicPr/>
+                  </pic:nvPicPr>
+                  <pic:blipFill>
+                    <a:blip xmlns:r="http://schemas.openxmlformats.org/officeDocument/2006/relationships" r:embed="rId581312454">
+                      <a:extLst>
+                        <a:ext uri="{28A0092B-C50C-407E-A947-70E740481C1C}">
+                          <a14:useLocalDpi xmlns:a14="http://schemas.microsoft.com/office/drawing/2010/main"/>
+                        </a:ext>
+                      </a:extLst>
+                    </a:blip>
+                    <a:stretch>
+                      <a:fillRect/>
+                    </a:stretch>
+                  </pic:blipFill>
+                  <pic:spPr>
+                    <a:xfrm rot="0">
+                      <a:off x="0" y="0"/>
+                      <a:ext cx="4438650" cy="2355956"/>
+                    </a:xfrm>
+                    <a:prstGeom prst="rect">
+                      <a:avLst/>
+                    </a:prstGeom>
+                  </pic:spPr>
+                </pic:pic>
+              </a:graphicData>
+            </a:graphic>
+          </wp:inline>
+        </w:drawing>
+      </w:r>
+    </w:p>
+    <w:p>
+      <w:pPr>
+        <w:pStyle w:val="Normal"/>
+        <w:ind w:left="0" w:firstLine="0"/>
+      </w:pPr>
+    </w:p>
+    <w:p>
+      <w:pPr>
+        <w:pStyle w:val="Normal"/>
+        <w:ind w:left="0" w:firstLine="708"/>
+      </w:pPr>
+      <w:r>
+        <w:rPr>
+          <w:rFonts w:ascii="Aptos" w:hAnsi="Aptos" w:eastAsia="Aptos" w:cs="Aptos"/>
+          <w:noProof w:val="0"/>
+          <w:sz w:val="24"/>
+          <w:szCs w:val="24"/>
+          <w:lang w:val="pt-BR"/>
+        </w:rPr>
+        <w:t xml:space="preserve">o Configurar campo: </w:t>
+      </w:r>
+      <w:r>
+        <w:rPr>
+          <w:rFonts w:ascii="Aptos" w:hAnsi="Aptos" w:eastAsia="Aptos" w:cs="Aptos"/>
+          <w:noProof w:val="0"/>
+          <w:sz w:val="24"/>
+          <w:szCs w:val="24"/>
+          <w:lang w:val="pt-BR"/>
+        </w:rPr>
+        <w:t>tel</w:t>
+      </w:r>
+      <w:r>
+        <w:rPr>
+          <w:rFonts w:ascii="Aptos" w:hAnsi="Aptos" w:eastAsia="Aptos" w:cs="Aptos"/>
+          <w:noProof w:val="0"/>
+          <w:sz w:val="24"/>
+          <w:szCs w:val="24"/>
+          <w:lang w:val="pt-BR"/>
+        </w:rPr>
+        <w:t xml:space="preserve"> (</w:t>
+      </w:r>
+      <w:r>
+        <w:rPr>
+          <w:rFonts w:ascii="Aptos" w:hAnsi="Aptos" w:eastAsia="Aptos" w:cs="Aptos"/>
+          <w:noProof w:val="0"/>
+          <w:sz w:val="24"/>
+          <w:szCs w:val="24"/>
+          <w:lang w:val="pt-BR"/>
+        </w:rPr>
+        <w:t>teléfono</w:t>
+      </w:r>
+      <w:r>
+        <w:rPr>
+          <w:rFonts w:ascii="Aptos" w:hAnsi="Aptos" w:eastAsia="Aptos" w:cs="Aptos"/>
+          <w:noProof w:val="0"/>
+          <w:sz w:val="24"/>
+          <w:szCs w:val="24"/>
+          <w:lang w:val="pt-BR"/>
+        </w:rPr>
+        <w:t xml:space="preserve">) </w:t>
+      </w:r>
+    </w:p>
+    <w:p>
+      <w:pPr>
+        <w:pStyle w:val="Normal"/>
+        <w:ind w:left="708" w:firstLine="708"/>
+      </w:pPr>
+      <w:r>
+        <w:rPr>
+          <w:rFonts w:ascii="Aptos" w:hAnsi="Aptos" w:eastAsia="Aptos" w:cs="Aptos"/>
+          <w:noProof w:val="0"/>
+          <w:sz w:val="24"/>
+          <w:szCs w:val="24"/>
+          <w:lang w:val="pt-BR"/>
+        </w:rPr>
+        <w:t xml:space="preserve">▪ Tipo: Phone </w:t>
+      </w:r>
+    </w:p>
+    <w:p>
+      <w:pPr>
+        <w:pStyle w:val="Normal"/>
+        <w:ind w:left="0" w:firstLine="0"/>
+      </w:pPr>
+      <w:r>
+        <w:drawing>
+          <wp:inline wp14:editId="3FA281A8" wp14:anchorId="369FFB06">
+            <wp:extent cx="5724525" cy="1657350"/>
+            <wp:effectExtent l="0" t="0" r="0" b="0"/>
+            <wp:docPr id="1431499348" name="drawing"/>
+            <wp:cNvGraphicFramePr>
+              <a:graphicFrameLocks noChangeAspect="1"/>
+            </wp:cNvGraphicFramePr>
+            <a:graphic>
+              <a:graphicData xmlns:a="http://schemas.openxmlformats.org/drawingml/2006/main" uri="http://schemas.openxmlformats.org/drawingml/2006/picture">
+                <pic:pic xmlns:pic="http://schemas.openxmlformats.org/drawingml/2006/picture">
+                  <pic:nvPicPr>
+                    <pic:cNvPr id="1431499348" name="Picture 1431499348"/>
+                    <pic:cNvPicPr/>
+                  </pic:nvPicPr>
+                  <pic:blipFill>
+                    <a:blip xmlns:r="http://schemas.openxmlformats.org/officeDocument/2006/relationships" r:embed="rId277710887">
+                      <a:extLst>
+                        <a:ext uri="{28A0092B-C50C-407E-A947-70E740481C1C}">
+                          <a14:useLocalDpi xmlns:a14="http://schemas.microsoft.com/office/drawing/2010/main"/>
+                        </a:ext>
+                      </a:extLst>
+                    </a:blip>
+                    <a:stretch>
+                      <a:fillRect/>
+                    </a:stretch>
+                  </pic:blipFill>
+                  <pic:spPr>
+                    <a:xfrm>
+                      <a:off x="0" y="0"/>
+                      <a:ext cx="5724525" cy="1657350"/>
+                    </a:xfrm>
+                    <a:prstGeom prst="rect">
+                      <a:avLst/>
+                    </a:prstGeom>
+                  </pic:spPr>
+                </pic:pic>
+              </a:graphicData>
+            </a:graphic>
+          </wp:inline>
+        </w:drawing>
+      </w:r>
+    </w:p>
+    <w:p>
+      <w:pPr>
+        <w:pStyle w:val="Normal"/>
+        <w:ind w:left="708" w:firstLine="0"/>
+      </w:pPr>
+      <w:r>
+        <w:rPr>
+          <w:rFonts w:ascii="Aptos" w:hAnsi="Aptos" w:eastAsia="Aptos" w:cs="Aptos"/>
+          <w:noProof w:val="0"/>
+          <w:sz w:val="24"/>
+          <w:szCs w:val="24"/>
+          <w:lang w:val="pt-BR"/>
+        </w:rPr>
+        <w:t xml:space="preserve">o Configurar campo: Email </w:t>
+      </w:r>
+    </w:p>
+    <w:p>
+      <w:pPr>
+        <w:pStyle w:val="Normal"/>
+        <w:ind w:left="708" w:firstLine="708"/>
+      </w:pPr>
+      <w:r>
+        <w:rPr>
+          <w:rFonts w:ascii="Aptos" w:hAnsi="Aptos" w:eastAsia="Aptos" w:cs="Aptos"/>
+          <w:noProof w:val="0"/>
+          <w:sz w:val="24"/>
+          <w:szCs w:val="24"/>
+          <w:lang w:val="pt-BR"/>
+        </w:rPr>
+        <w:t>▪ Tipo E-Mail</w:t>
+      </w:r>
+    </w:p>
+    <w:p>
+      <w:pPr>
+        <w:pStyle w:val="Normal"/>
+        <w:ind w:left="0" w:firstLine="0"/>
+      </w:pPr>
+      <w:r>
+        <w:drawing>
+          <wp:inline wp14:editId="7592C240" wp14:anchorId="4901A4D9">
+            <wp:extent cx="5724525" cy="2238375"/>
+            <wp:effectExtent l="0" t="0" r="0" b="0"/>
+            <wp:docPr id="530379741" name="drawing"/>
+            <wp:cNvGraphicFramePr>
+              <a:graphicFrameLocks noChangeAspect="1"/>
+            </wp:cNvGraphicFramePr>
+            <a:graphic>
+              <a:graphicData xmlns:a="http://schemas.openxmlformats.org/drawingml/2006/main" uri="http://schemas.openxmlformats.org/drawingml/2006/picture">
+                <pic:pic xmlns:pic="http://schemas.openxmlformats.org/drawingml/2006/picture">
+                  <pic:nvPicPr>
+                    <pic:cNvPr id="530379741" name="Picture 530379741"/>
+                    <pic:cNvPicPr/>
+                  </pic:nvPicPr>
+                  <pic:blipFill>
+                    <a:blip xmlns:r="http://schemas.openxmlformats.org/officeDocument/2006/relationships" r:embed="rId434335785">
+                      <a:extLst>
+                        <a:ext uri="{28A0092B-C50C-407E-A947-70E740481C1C}">
+                          <a14:useLocalDpi xmlns:a14="http://schemas.microsoft.com/office/drawing/2010/main"/>
+                        </a:ext>
+                      </a:extLst>
+                    </a:blip>
+                    <a:stretch>
+                      <a:fillRect/>
+                    </a:stretch>
+                  </pic:blipFill>
+                  <pic:spPr>
+                    <a:xfrm>
+                      <a:off x="0" y="0"/>
+                      <a:ext cx="5724525" cy="2238375"/>
+                    </a:xfrm>
+                    <a:prstGeom prst="rect">
+                      <a:avLst/>
+                    </a:prstGeom>
+                  </pic:spPr>
+                </pic:pic>
+              </a:graphicData>
+            </a:graphic>
+          </wp:inline>
+        </w:drawing>
+      </w:r>
+      <w:r>
+        <w:tab/>
+      </w:r>
+    </w:p>
+    <w:p>
+      <w:pPr>
+        <w:pStyle w:val="Normal"/>
+        <w:ind w:left="0" w:firstLine="0"/>
+        <w:rPr>
+          <w:rFonts w:ascii="Aptos" w:hAnsi="Aptos" w:eastAsia="Aptos" w:cs="Aptos"/>
+          <w:noProof w:val="0"/>
+          <w:sz w:val="24"/>
+          <w:szCs w:val="24"/>
+          <w:lang w:val="es-ES"/>
+        </w:rPr>
+      </w:pPr>
+    </w:p>
+    <w:p>
+      <w:pPr>
+        <w:pStyle w:val="Normal"/>
+        <w:ind w:left="0" w:firstLine="708"/>
+        <w:rPr>
+          <w:rFonts w:ascii="Aptos" w:hAnsi="Aptos" w:eastAsia="Aptos" w:cs="Aptos"/>
+          <w:noProof w:val="0"/>
+          <w:sz w:val="24"/>
+          <w:szCs w:val="24"/>
+          <w:lang w:val="es-ES"/>
+        </w:rPr>
+      </w:pPr>
+    </w:p>
+    <w:p>
+      <w:pPr>
+        <w:pStyle w:val="Normal"/>
+        <w:ind w:left="0" w:firstLine="708"/>
+      </w:pPr>
+      <w:r>
+        <w:rPr>
+          <w:rFonts w:ascii="Aptos" w:hAnsi="Aptos" w:eastAsia="Aptos" w:cs="Aptos"/>
+          <w:noProof w:val="0"/>
+          <w:sz w:val="24"/>
+          <w:szCs w:val="24"/>
+          <w:lang w:val="es-ES"/>
+        </w:rPr>
+        <w:t xml:space="preserve">o Configurar campo: </w:t>
+      </w:r>
+      <w:r>
+        <w:rPr>
+          <w:rFonts w:ascii="Aptos" w:hAnsi="Aptos" w:eastAsia="Aptos" w:cs="Aptos"/>
+          <w:noProof w:val="0"/>
+          <w:sz w:val="24"/>
+          <w:szCs w:val="24"/>
+          <w:lang w:val="es-ES"/>
+        </w:rPr>
+        <w:t>IdEstado</w:t>
+      </w:r>
+      <w:r>
+        <w:rPr>
+          <w:rFonts w:ascii="Aptos" w:hAnsi="Aptos" w:eastAsia="Aptos" w:cs="Aptos"/>
+          <w:noProof w:val="0"/>
+          <w:sz w:val="24"/>
+          <w:szCs w:val="24"/>
+          <w:lang w:val="es-ES"/>
+        </w:rPr>
+        <w:t xml:space="preserve"> (Estado) </w:t>
+      </w:r>
+    </w:p>
+    <w:p>
+      <w:pPr>
+        <w:pStyle w:val="Normal"/>
+        <w:ind w:left="708" w:firstLine="708"/>
+        <w:rPr>
+          <w:rFonts w:ascii="Aptos" w:hAnsi="Aptos" w:eastAsia="Aptos" w:cs="Aptos"/>
+          <w:noProof w:val="0"/>
+          <w:sz w:val="24"/>
+          <w:szCs w:val="24"/>
+          <w:lang w:val="es-ES"/>
+        </w:rPr>
+      </w:pPr>
+      <w:r>
+        <w:rPr>
+          <w:rFonts w:ascii="Aptos" w:hAnsi="Aptos" w:eastAsia="Aptos" w:cs="Aptos"/>
+          <w:noProof w:val="0"/>
+          <w:sz w:val="24"/>
+          <w:szCs w:val="24"/>
+          <w:lang w:val="es-ES"/>
+        </w:rPr>
+        <w:t xml:space="preserve">▪ Tipo: Combo. </w:t>
+      </w:r>
+    </w:p>
+    <w:p>
+      <w:pPr>
+        <w:pStyle w:val="Normal"/>
+        <w:ind w:left="708" w:firstLine="708"/>
+        <w:rPr>
+          <w:rFonts w:ascii="Aptos" w:hAnsi="Aptos" w:eastAsia="Aptos" w:cs="Aptos"/>
+          <w:noProof w:val="0"/>
+          <w:sz w:val="24"/>
+          <w:szCs w:val="24"/>
+          <w:lang w:val="es-ES"/>
+        </w:rPr>
+      </w:pPr>
+      <w:r>
+        <w:rPr>
+          <w:rFonts w:ascii="Aptos" w:hAnsi="Aptos" w:eastAsia="Aptos" w:cs="Aptos"/>
+          <w:noProof w:val="0"/>
+          <w:sz w:val="24"/>
+          <w:szCs w:val="24"/>
+          <w:lang w:val="es-ES"/>
+        </w:rPr>
+        <w:t xml:space="preserve">▪ Valor por defecto: 0. </w:t>
+      </w:r>
+    </w:p>
+    <w:p>
+      <w:pPr>
+        <w:pStyle w:val="Normal"/>
+        <w:ind w:left="708" w:firstLine="708"/>
+        <w:rPr>
+          <w:rFonts w:ascii="Aptos" w:hAnsi="Aptos" w:eastAsia="Aptos" w:cs="Aptos"/>
+          <w:noProof w:val="0"/>
+          <w:sz w:val="24"/>
+          <w:szCs w:val="24"/>
+          <w:lang w:val="en-US"/>
+        </w:rPr>
+      </w:pPr>
+      <w:r>
+        <w:rPr>
+          <w:rFonts w:ascii="Aptos" w:hAnsi="Aptos" w:eastAsia="Aptos" w:cs="Aptos"/>
+          <w:noProof w:val="0"/>
+          <w:sz w:val="24"/>
+          <w:szCs w:val="24"/>
+          <w:lang w:val="en-US"/>
+        </w:rPr>
+        <w:t xml:space="preserve">▪ </w:t>
+      </w:r>
+      <w:r>
+        <w:rPr>
+          <w:rFonts w:ascii="Aptos" w:hAnsi="Aptos" w:eastAsia="Aptos" w:cs="Aptos"/>
+          <w:noProof w:val="0"/>
+          <w:sz w:val="24"/>
+          <w:szCs w:val="24"/>
+          <w:lang w:val="en-US"/>
+        </w:rPr>
+        <w:t>Sql</w:t>
+      </w:r>
+      <w:r>
+        <w:rPr>
+          <w:rFonts w:ascii="Aptos" w:hAnsi="Aptos" w:eastAsia="Aptos" w:cs="Aptos"/>
+          <w:noProof w:val="0"/>
+          <w:sz w:val="24"/>
+          <w:szCs w:val="24"/>
+          <w:lang w:val="en-US"/>
+        </w:rPr>
+        <w:t xml:space="preserve">= Select </w:t>
+      </w:r>
+      <w:r>
+        <w:rPr>
+          <w:rFonts w:ascii="Aptos" w:hAnsi="Aptos" w:eastAsia="Aptos" w:cs="Aptos"/>
+          <w:noProof w:val="0"/>
+          <w:sz w:val="24"/>
+          <w:szCs w:val="24"/>
+          <w:lang w:val="en-US"/>
+        </w:rPr>
+        <w:t>IdEstado</w:t>
+      </w:r>
+      <w:r>
+        <w:rPr>
+          <w:rFonts w:ascii="Aptos" w:hAnsi="Aptos" w:eastAsia="Aptos" w:cs="Aptos"/>
+          <w:noProof w:val="0"/>
+          <w:sz w:val="24"/>
+          <w:szCs w:val="24"/>
+          <w:lang w:val="en-US"/>
+        </w:rPr>
+        <w:t xml:space="preserve">, </w:t>
+      </w:r>
+      <w:r>
+        <w:rPr>
+          <w:rFonts w:ascii="Aptos" w:hAnsi="Aptos" w:eastAsia="Aptos" w:cs="Aptos"/>
+          <w:noProof w:val="0"/>
+          <w:sz w:val="24"/>
+          <w:szCs w:val="24"/>
+          <w:lang w:val="en-US"/>
+        </w:rPr>
+        <w:t>Descrip</w:t>
+      </w:r>
+      <w:r>
+        <w:rPr>
+          <w:rFonts w:ascii="Aptos" w:hAnsi="Aptos" w:eastAsia="Aptos" w:cs="Aptos"/>
+          <w:noProof w:val="0"/>
+          <w:sz w:val="24"/>
+          <w:szCs w:val="24"/>
+          <w:lang w:val="en-US"/>
+        </w:rPr>
+        <w:t xml:space="preserve"> from </w:t>
+      </w:r>
+      <w:r>
+        <w:rPr>
+          <w:rFonts w:ascii="Aptos" w:hAnsi="Aptos" w:eastAsia="Aptos" w:cs="Aptos"/>
+          <w:noProof w:val="0"/>
+          <w:sz w:val="24"/>
+          <w:szCs w:val="24"/>
+          <w:lang w:val="en-US"/>
+        </w:rPr>
+        <w:t>Clientes_Estados</w:t>
+      </w:r>
+      <w:r>
+        <w:rPr>
+          <w:rFonts w:ascii="Aptos" w:hAnsi="Aptos" w:eastAsia="Aptos" w:cs="Aptos"/>
+          <w:noProof w:val="0"/>
+          <w:sz w:val="24"/>
+          <w:szCs w:val="24"/>
+          <w:lang w:val="en-US"/>
+        </w:rPr>
+        <w:t xml:space="preserve"> order by </w:t>
+      </w:r>
+      <w:r>
+        <w:rPr>
+          <w:rFonts w:ascii="Aptos" w:hAnsi="Aptos" w:eastAsia="Aptos" w:cs="Aptos"/>
+          <w:noProof w:val="0"/>
+          <w:sz w:val="24"/>
+          <w:szCs w:val="24"/>
+          <w:lang w:val="en-US"/>
+        </w:rPr>
+        <w:t>Descrip</w:t>
+      </w:r>
+      <w:r>
+        <w:rPr>
+          <w:rFonts w:ascii="Aptos" w:hAnsi="Aptos" w:eastAsia="Aptos" w:cs="Aptos"/>
+          <w:noProof w:val="0"/>
+          <w:sz w:val="24"/>
+          <w:szCs w:val="24"/>
+          <w:lang w:val="en-US"/>
+        </w:rPr>
+        <w:t xml:space="preserve"> ▪ </w:t>
+      </w:r>
+      <w:r>
+        <w:tab/>
+      </w:r>
+      <w:r>
+        <w:rPr>
+          <w:rFonts w:ascii="Aptos" w:hAnsi="Aptos" w:eastAsia="Aptos" w:cs="Aptos"/>
+          <w:noProof w:val="0"/>
+          <w:sz w:val="24"/>
+          <w:szCs w:val="24"/>
+          <w:lang w:val="en-US"/>
+        </w:rPr>
+        <w:t xml:space="preserve">SQL Value field= </w:t>
+      </w:r>
+      <w:r>
+        <w:rPr>
+          <w:rFonts w:ascii="Aptos" w:hAnsi="Aptos" w:eastAsia="Aptos" w:cs="Aptos"/>
+          <w:noProof w:val="0"/>
+          <w:sz w:val="24"/>
+          <w:szCs w:val="24"/>
+          <w:lang w:val="en-US"/>
+        </w:rPr>
+        <w:t>IdEstado</w:t>
+      </w:r>
+      <w:r>
+        <w:rPr>
+          <w:rFonts w:ascii="Aptos" w:hAnsi="Aptos" w:eastAsia="Aptos" w:cs="Aptos"/>
+          <w:noProof w:val="0"/>
+          <w:sz w:val="24"/>
+          <w:szCs w:val="24"/>
+          <w:lang w:val="en-US"/>
+        </w:rPr>
+        <w:t xml:space="preserve"> </w:t>
+      </w:r>
+    </w:p>
+    <w:p>
+      <w:pPr>
+        <w:pStyle w:val="Normal"/>
+        <w:ind w:left="708" w:firstLine="708"/>
+        <w:rPr>
+          <w:rFonts w:ascii="Aptos" w:hAnsi="Aptos" w:eastAsia="Aptos" w:cs="Aptos"/>
+          <w:noProof w:val="0"/>
+          <w:sz w:val="24"/>
+          <w:szCs w:val="24"/>
+          <w:lang w:val="en-US"/>
+        </w:rPr>
+      </w:pPr>
+      <w:r>
+        <w:rPr>
+          <w:rFonts w:ascii="Aptos" w:hAnsi="Aptos" w:eastAsia="Aptos" w:cs="Aptos"/>
+          <w:noProof w:val="0"/>
+          <w:sz w:val="24"/>
+          <w:szCs w:val="24"/>
+          <w:lang w:val="en-US"/>
+        </w:rPr>
+        <w:t xml:space="preserve">▪ SQL </w:t>
+      </w:r>
+      <w:r>
+        <w:rPr>
+          <w:rFonts w:ascii="Aptos" w:hAnsi="Aptos" w:eastAsia="Aptos" w:cs="Aptos"/>
+          <w:noProof w:val="0"/>
+          <w:sz w:val="24"/>
+          <w:szCs w:val="24"/>
+          <w:lang w:val="en-US"/>
+        </w:rPr>
+        <w:t>Display</w:t>
+      </w:r>
+      <w:r>
+        <w:rPr>
+          <w:rFonts w:ascii="Aptos" w:hAnsi="Aptos" w:eastAsia="Aptos" w:cs="Aptos"/>
+          <w:noProof w:val="0"/>
+          <w:sz w:val="24"/>
+          <w:szCs w:val="24"/>
+          <w:lang w:val="en-US"/>
+        </w:rPr>
+        <w:t xml:space="preserve"> </w:t>
+      </w:r>
+      <w:r>
+        <w:rPr>
+          <w:rFonts w:ascii="Aptos" w:hAnsi="Aptos" w:eastAsia="Aptos" w:cs="Aptos"/>
+          <w:noProof w:val="0"/>
+          <w:sz w:val="24"/>
+          <w:szCs w:val="24"/>
+          <w:lang w:val="en-US"/>
+        </w:rPr>
+        <w:t>field</w:t>
+      </w:r>
+      <w:r>
+        <w:rPr>
+          <w:rFonts w:ascii="Aptos" w:hAnsi="Aptos" w:eastAsia="Aptos" w:cs="Aptos"/>
+          <w:noProof w:val="0"/>
+          <w:sz w:val="24"/>
+          <w:szCs w:val="24"/>
+          <w:lang w:val="en-US"/>
+        </w:rPr>
+        <w:t xml:space="preserve">= </w:t>
+      </w:r>
+      <w:r>
+        <w:rPr>
+          <w:rFonts w:ascii="Aptos" w:hAnsi="Aptos" w:eastAsia="Aptos" w:cs="Aptos"/>
+          <w:noProof w:val="0"/>
+          <w:sz w:val="24"/>
+          <w:szCs w:val="24"/>
+          <w:lang w:val="en-US"/>
+        </w:rPr>
+        <w:t>Descrip</w:t>
+      </w:r>
+    </w:p>
+    <w:p>
+      <w:pPr>
+        <w:pStyle w:val="Normal"/>
+        <w:ind w:left="708" w:firstLine="708"/>
+        <w:rPr>
+          <w:rFonts w:ascii="Aptos" w:hAnsi="Aptos" w:eastAsia="Aptos" w:cs="Aptos"/>
+          <w:noProof w:val="0"/>
+          <w:sz w:val="24"/>
+          <w:szCs w:val="24"/>
+          <w:lang w:val="en-US"/>
+        </w:rPr>
+      </w:pPr>
+    </w:p>
+    <w:p>
+      <w:pPr>
+        <w:pStyle w:val="Normal"/>
+        <w:ind w:left="708" w:firstLine="708"/>
+        <w:rPr>
+          <w:rFonts w:ascii="Aptos" w:hAnsi="Aptos" w:eastAsia="Aptos" w:cs="Aptos"/>
+          <w:noProof w:val="0"/>
+          <w:sz w:val="24"/>
+          <w:szCs w:val="24"/>
+          <w:lang w:val="en-US"/>
+        </w:rPr>
+      </w:pPr>
+    </w:p>
+    <w:p>
+      <w:pPr>
+        <w:pStyle w:val="Normal"/>
+        <w:ind w:left="0" w:firstLine="0"/>
+        <w:rPr>
+          <w:rFonts w:ascii="Aptos" w:hAnsi="Aptos" w:eastAsia="Aptos" w:cs="Aptos"/>
+          <w:noProof w:val="0"/>
+          <w:sz w:val="24"/>
+          <w:szCs w:val="24"/>
+          <w:lang w:val="en-US"/>
+        </w:rPr>
+      </w:pPr>
+      <w:r>
+        <w:rPr>
+          <w:rFonts w:ascii="Aptos" w:hAnsi="Aptos" w:eastAsia="Aptos" w:cs="Aptos"/>
+          <w:noProof w:val="0"/>
+          <w:sz w:val="24"/>
+          <w:szCs w:val="24"/>
+          <w:lang w:val="es-ES"/>
+        </w:rPr>
+        <w:t>Aqui</w:t>
+      </w:r>
+      <w:r>
+        <w:rPr>
+          <w:rFonts w:ascii="Aptos" w:hAnsi="Aptos" w:eastAsia="Aptos" w:cs="Aptos"/>
+          <w:noProof w:val="0"/>
+          <w:sz w:val="24"/>
+          <w:szCs w:val="24"/>
+          <w:lang w:val="es-ES"/>
+        </w:rPr>
+        <w:t xml:space="preserve"> tuve que escribir el </w:t>
+      </w:r>
+      <w:r>
+        <w:rPr>
+          <w:rFonts w:ascii="Aptos" w:hAnsi="Aptos" w:eastAsia="Aptos" w:cs="Aptos"/>
+          <w:noProof w:val="0"/>
+          <w:sz w:val="24"/>
+          <w:szCs w:val="24"/>
+          <w:lang w:val="es-ES"/>
+        </w:rPr>
+        <w:t>value</w:t>
+      </w:r>
+      <w:r>
+        <w:rPr>
+          <w:rFonts w:ascii="Aptos" w:hAnsi="Aptos" w:eastAsia="Aptos" w:cs="Aptos"/>
+          <w:noProof w:val="0"/>
+          <w:sz w:val="24"/>
+          <w:szCs w:val="24"/>
+          <w:lang w:val="es-ES"/>
+        </w:rPr>
+        <w:t xml:space="preserve"> </w:t>
+      </w:r>
+      <w:r>
+        <w:rPr>
+          <w:rFonts w:ascii="Aptos" w:hAnsi="Aptos" w:eastAsia="Aptos" w:cs="Aptos"/>
+          <w:noProof w:val="0"/>
+          <w:sz w:val="24"/>
+          <w:szCs w:val="24"/>
+          <w:lang w:val="es-ES"/>
+        </w:rPr>
+        <w:t>field</w:t>
+      </w:r>
+      <w:r>
+        <w:rPr>
+          <w:rFonts w:ascii="Aptos" w:hAnsi="Aptos" w:eastAsia="Aptos" w:cs="Aptos"/>
+          <w:noProof w:val="0"/>
+          <w:sz w:val="24"/>
+          <w:szCs w:val="24"/>
+          <w:lang w:val="es-ES"/>
+        </w:rPr>
+        <w:t xml:space="preserve"> y </w:t>
+      </w:r>
+      <w:r>
+        <w:rPr>
+          <w:rFonts w:ascii="Aptos" w:hAnsi="Aptos" w:eastAsia="Aptos" w:cs="Aptos"/>
+          <w:noProof w:val="0"/>
+          <w:sz w:val="24"/>
+          <w:szCs w:val="24"/>
+          <w:lang w:val="es-ES"/>
+        </w:rPr>
+        <w:t>display</w:t>
+      </w:r>
+      <w:r>
+        <w:rPr>
+          <w:rFonts w:ascii="Aptos" w:hAnsi="Aptos" w:eastAsia="Aptos" w:cs="Aptos"/>
+          <w:noProof w:val="0"/>
+          <w:sz w:val="24"/>
+          <w:szCs w:val="24"/>
+          <w:lang w:val="es-ES"/>
+        </w:rPr>
+        <w:t xml:space="preserve"> </w:t>
+      </w:r>
+      <w:r>
+        <w:rPr>
+          <w:rFonts w:ascii="Aptos" w:hAnsi="Aptos" w:eastAsia="Aptos" w:cs="Aptos"/>
+          <w:noProof w:val="0"/>
+          <w:sz w:val="24"/>
+          <w:szCs w:val="24"/>
+          <w:lang w:val="es-ES"/>
+        </w:rPr>
+        <w:t>field</w:t>
+      </w:r>
+      <w:r>
+        <w:rPr>
+          <w:rFonts w:ascii="Aptos" w:hAnsi="Aptos" w:eastAsia="Aptos" w:cs="Aptos"/>
+          <w:noProof w:val="0"/>
+          <w:sz w:val="24"/>
+          <w:szCs w:val="24"/>
+          <w:lang w:val="es-ES"/>
+        </w:rPr>
+        <w:t xml:space="preserve"> para que me dejara guardar.</w:t>
+      </w:r>
+    </w:p>
+    <w:p>
+      <w:pPr>
+        <w:pStyle w:val="Normal"/>
+        <w:ind w:left="0" w:firstLine="0"/>
+      </w:pPr>
+      <w:r>
+        <w:drawing>
+          <wp:inline wp14:editId="77E15C3C" wp14:anchorId="3F6A97FB">
+            <wp:extent cx="4294495" cy="3877275"/>
+            <wp:effectExtent l="0" t="0" r="0" b="0"/>
+            <wp:docPr id="529295628" name="drawing"/>
+            <wp:cNvGraphicFramePr>
+              <a:graphicFrameLocks noChangeAspect="1"/>
+            </wp:cNvGraphicFramePr>
+            <a:graphic>
+              <a:graphicData xmlns:a="http://schemas.openxmlformats.org/drawingml/2006/main" uri="http://schemas.openxmlformats.org/drawingml/2006/picture">
+                <pic:pic xmlns:pic="http://schemas.openxmlformats.org/drawingml/2006/picture">
+                  <pic:nvPicPr>
+                    <pic:cNvPr id="529295628" name="Picture 529295628"/>
+                    <pic:cNvPicPr/>
+                  </pic:nvPicPr>
+                  <pic:blipFill>
+                    <a:blip xmlns:r="http://schemas.openxmlformats.org/officeDocument/2006/relationships" r:embed="rId1998628543">
+                      <a:extLst>
+                        <a:ext uri="{28A0092B-C50C-407E-A947-70E740481C1C}">
+                          <a14:useLocalDpi xmlns:a14="http://schemas.microsoft.com/office/drawing/2010/main"/>
+                        </a:ext>
+                      </a:extLst>
+                    </a:blip>
+                    <a:stretch>
+                      <a:fillRect/>
+                    </a:stretch>
+                  </pic:blipFill>
+                  <pic:spPr>
+                    <a:xfrm rot="0">
+                      <a:off x="0" y="0"/>
+                      <a:ext cx="4294495" cy="3877275"/>
+                    </a:xfrm>
+                    <a:prstGeom prst="rect">
+                      <a:avLst/>
+                    </a:prstGeom>
+                  </pic:spPr>
+                </pic:pic>
+              </a:graphicData>
+            </a:graphic>
+          </wp:inline>
+        </w:drawing>
+      </w:r>
+    </w:p>
+    <w:p>
+      <w:pPr>
+        <w:pStyle w:val="Normal"/>
+        <w:ind w:left="0" w:firstLine="0"/>
+      </w:pPr>
+    </w:p>
+    <w:p>
+      <w:pPr>
+        <w:pStyle w:val="Normal"/>
+        <w:ind w:left="0" w:firstLine="708"/>
+      </w:pPr>
+      <w:r>
+        <w:rPr>
+          <w:rFonts w:ascii="Aptos" w:hAnsi="Aptos" w:eastAsia="Aptos" w:cs="Aptos"/>
+          <w:noProof w:val="0"/>
+          <w:sz w:val="24"/>
+          <w:szCs w:val="24"/>
+          <w:lang w:val="es-ES"/>
+        </w:rPr>
+        <w:t xml:space="preserve">o Configurar campo: </w:t>
+      </w:r>
+      <w:r>
+        <w:rPr>
+          <w:rFonts w:ascii="Aptos" w:hAnsi="Aptos" w:eastAsia="Aptos" w:cs="Aptos"/>
+          <w:noProof w:val="0"/>
+          <w:sz w:val="24"/>
+          <w:szCs w:val="24"/>
+          <w:lang w:val="es-ES"/>
+        </w:rPr>
+        <w:t>IdEmpleadoAsignado</w:t>
+      </w:r>
+      <w:r>
+        <w:rPr>
+          <w:rFonts w:ascii="Aptos" w:hAnsi="Aptos" w:eastAsia="Aptos" w:cs="Aptos"/>
+          <w:noProof w:val="0"/>
+          <w:sz w:val="24"/>
+          <w:szCs w:val="24"/>
+          <w:lang w:val="es-ES"/>
+        </w:rPr>
+        <w:t xml:space="preserve"> (Empleado asignado) </w:t>
+      </w:r>
+    </w:p>
+    <w:p>
+      <w:pPr>
+        <w:pStyle w:val="Normal"/>
+        <w:ind w:left="708" w:firstLine="708"/>
+      </w:pPr>
+      <w:r>
+        <w:rPr>
+          <w:rFonts w:ascii="Aptos" w:hAnsi="Aptos" w:eastAsia="Aptos" w:cs="Aptos"/>
+          <w:noProof w:val="0"/>
+          <w:sz w:val="24"/>
+          <w:szCs w:val="24"/>
+          <w:lang w:val="es-ES"/>
+        </w:rPr>
+        <w:t xml:space="preserve">▪ Tipo: </w:t>
+      </w:r>
+      <w:r>
+        <w:rPr>
+          <w:rFonts w:ascii="Aptos" w:hAnsi="Aptos" w:eastAsia="Aptos" w:cs="Aptos"/>
+          <w:noProof w:val="0"/>
+          <w:sz w:val="24"/>
+          <w:szCs w:val="24"/>
+          <w:lang w:val="es-ES"/>
+        </w:rPr>
+        <w:t>DbCombo</w:t>
+      </w:r>
+      <w:r>
+        <w:rPr>
+          <w:rFonts w:ascii="Aptos" w:hAnsi="Aptos" w:eastAsia="Aptos" w:cs="Aptos"/>
+          <w:noProof w:val="0"/>
+          <w:sz w:val="24"/>
+          <w:szCs w:val="24"/>
+          <w:lang w:val="es-ES"/>
+        </w:rPr>
+        <w:t xml:space="preserve">. </w:t>
+      </w:r>
+    </w:p>
+    <w:p>
+      <w:pPr>
+        <w:pStyle w:val="Normal"/>
+        <w:ind w:left="708" w:firstLine="708"/>
+      </w:pPr>
+      <w:r>
+        <w:rPr>
+          <w:rFonts w:ascii="Aptos" w:hAnsi="Aptos" w:eastAsia="Aptos" w:cs="Aptos"/>
+          <w:noProof w:val="0"/>
+          <w:sz w:val="24"/>
+          <w:szCs w:val="24"/>
+          <w:lang w:val="es-ES"/>
+        </w:rPr>
+        <w:t xml:space="preserve">▪ </w:t>
+      </w:r>
+      <w:r>
+        <w:rPr>
+          <w:rFonts w:ascii="Aptos" w:hAnsi="Aptos" w:eastAsia="Aptos" w:cs="Aptos"/>
+          <w:noProof w:val="0"/>
+          <w:sz w:val="24"/>
+          <w:szCs w:val="24"/>
+          <w:lang w:val="es-ES"/>
+        </w:rPr>
+        <w:t>Sql</w:t>
+      </w:r>
+      <w:r>
+        <w:rPr>
+          <w:rFonts w:ascii="Aptos" w:hAnsi="Aptos" w:eastAsia="Aptos" w:cs="Aptos"/>
+          <w:noProof w:val="0"/>
+          <w:sz w:val="24"/>
+          <w:szCs w:val="24"/>
+          <w:lang w:val="es-ES"/>
+        </w:rPr>
+        <w:t xml:space="preserve">: </w:t>
+      </w:r>
+      <w:r>
+        <w:rPr>
+          <w:rFonts w:ascii="Aptos" w:hAnsi="Aptos" w:eastAsia="Aptos" w:cs="Aptos"/>
+          <w:noProof w:val="0"/>
+          <w:sz w:val="24"/>
+          <w:szCs w:val="24"/>
+          <w:lang w:val="es-ES"/>
+        </w:rPr>
+        <w:t>Select</w:t>
+      </w:r>
+      <w:r>
+        <w:rPr>
+          <w:rFonts w:ascii="Aptos" w:hAnsi="Aptos" w:eastAsia="Aptos" w:cs="Aptos"/>
+          <w:noProof w:val="0"/>
+          <w:sz w:val="24"/>
+          <w:szCs w:val="24"/>
+          <w:lang w:val="es-ES"/>
+        </w:rPr>
+        <w:t xml:space="preserve"> </w:t>
+      </w:r>
+      <w:r>
+        <w:rPr>
+          <w:rFonts w:ascii="Aptos" w:hAnsi="Aptos" w:eastAsia="Aptos" w:cs="Aptos"/>
+          <w:noProof w:val="0"/>
+          <w:sz w:val="24"/>
+          <w:szCs w:val="24"/>
+          <w:lang w:val="es-ES"/>
+        </w:rPr>
+        <w:t>IdEmpleado</w:t>
+      </w:r>
+      <w:r>
+        <w:rPr>
+          <w:rFonts w:ascii="Aptos" w:hAnsi="Aptos" w:eastAsia="Aptos" w:cs="Aptos"/>
+          <w:noProof w:val="0"/>
+          <w:sz w:val="24"/>
+          <w:szCs w:val="24"/>
+          <w:lang w:val="es-ES"/>
+        </w:rPr>
+        <w:t xml:space="preserve">, Nombre, Apellidos, </w:t>
+      </w:r>
+      <w:r>
+        <w:rPr>
+          <w:rFonts w:ascii="Aptos" w:hAnsi="Aptos" w:eastAsia="Aptos" w:cs="Aptos"/>
+          <w:noProof w:val="0"/>
+          <w:sz w:val="24"/>
+          <w:szCs w:val="24"/>
+          <w:lang w:val="es-ES"/>
+        </w:rPr>
+        <w:t>IdEstado</w:t>
+      </w:r>
+      <w:r>
+        <w:rPr>
+          <w:rFonts w:ascii="Aptos" w:hAnsi="Aptos" w:eastAsia="Aptos" w:cs="Aptos"/>
+          <w:noProof w:val="0"/>
+          <w:sz w:val="24"/>
+          <w:szCs w:val="24"/>
+          <w:lang w:val="es-ES"/>
+        </w:rPr>
+        <w:t xml:space="preserve">, Email </w:t>
+      </w:r>
+      <w:r>
+        <w:rPr>
+          <w:rFonts w:ascii="Aptos" w:hAnsi="Aptos" w:eastAsia="Aptos" w:cs="Aptos"/>
+          <w:noProof w:val="0"/>
+          <w:sz w:val="24"/>
+          <w:szCs w:val="24"/>
+          <w:lang w:val="es-ES"/>
+        </w:rPr>
+        <w:t>from</w:t>
+      </w:r>
+      <w:r>
+        <w:rPr>
+          <w:rFonts w:ascii="Aptos" w:hAnsi="Aptos" w:eastAsia="Aptos" w:cs="Aptos"/>
+          <w:noProof w:val="0"/>
+          <w:sz w:val="24"/>
+          <w:szCs w:val="24"/>
+          <w:lang w:val="es-ES"/>
+        </w:rPr>
+        <w:t xml:space="preserve"> </w:t>
+      </w:r>
+      <w:r>
+        <w:tab/>
+      </w:r>
+      <w:r>
+        <w:tab/>
+      </w:r>
+      <w:r>
+        <w:rPr>
+          <w:rFonts w:ascii="Aptos" w:hAnsi="Aptos" w:eastAsia="Aptos" w:cs="Aptos"/>
+          <w:noProof w:val="0"/>
+          <w:sz w:val="24"/>
+          <w:szCs w:val="24"/>
+          <w:lang w:val="es-ES"/>
+        </w:rPr>
+        <w:t xml:space="preserve">Empleados </w:t>
+      </w:r>
+      <w:r>
+        <w:rPr>
+          <w:rFonts w:ascii="Aptos" w:hAnsi="Aptos" w:eastAsia="Aptos" w:cs="Aptos"/>
+          <w:noProof w:val="0"/>
+          <w:sz w:val="24"/>
+          <w:szCs w:val="24"/>
+          <w:lang w:val="es-ES"/>
+        </w:rPr>
+        <w:t>order</w:t>
+      </w:r>
+      <w:r>
+        <w:rPr>
+          <w:rFonts w:ascii="Aptos" w:hAnsi="Aptos" w:eastAsia="Aptos" w:cs="Aptos"/>
+          <w:noProof w:val="0"/>
+          <w:sz w:val="24"/>
+          <w:szCs w:val="24"/>
+          <w:lang w:val="es-ES"/>
+        </w:rPr>
+        <w:t xml:space="preserve"> </w:t>
+      </w:r>
+      <w:r>
+        <w:rPr>
+          <w:rFonts w:ascii="Aptos" w:hAnsi="Aptos" w:eastAsia="Aptos" w:cs="Aptos"/>
+          <w:noProof w:val="0"/>
+          <w:sz w:val="24"/>
+          <w:szCs w:val="24"/>
+          <w:lang w:val="es-ES"/>
+        </w:rPr>
+        <w:t>by</w:t>
+      </w:r>
+      <w:r>
+        <w:rPr>
+          <w:rFonts w:ascii="Aptos" w:hAnsi="Aptos" w:eastAsia="Aptos" w:cs="Aptos"/>
+          <w:noProof w:val="0"/>
+          <w:sz w:val="24"/>
+          <w:szCs w:val="24"/>
+          <w:lang w:val="es-ES"/>
+        </w:rPr>
+        <w:t xml:space="preserve"> Nombre, Apellidos </w:t>
+      </w:r>
+    </w:p>
+    <w:p>
+      <w:pPr>
+        <w:pStyle w:val="Normal"/>
+        <w:ind w:left="708" w:firstLine="708"/>
+      </w:pPr>
+      <w:r>
+        <w:rPr>
+          <w:rFonts w:ascii="Aptos" w:hAnsi="Aptos" w:eastAsia="Aptos" w:cs="Aptos"/>
+          <w:noProof w:val="0"/>
+          <w:sz w:val="24"/>
+          <w:szCs w:val="24"/>
+          <w:lang w:val="en-US"/>
+        </w:rPr>
+        <w:t xml:space="preserve">▪ SQL </w:t>
+      </w:r>
+      <w:r>
+        <w:rPr>
+          <w:rFonts w:ascii="Aptos" w:hAnsi="Aptos" w:eastAsia="Aptos" w:cs="Aptos"/>
+          <w:noProof w:val="0"/>
+          <w:sz w:val="24"/>
+          <w:szCs w:val="24"/>
+          <w:lang w:val="en-US"/>
+        </w:rPr>
+        <w:t>Value</w:t>
+      </w:r>
+      <w:r>
+        <w:rPr>
+          <w:rFonts w:ascii="Aptos" w:hAnsi="Aptos" w:eastAsia="Aptos" w:cs="Aptos"/>
+          <w:noProof w:val="0"/>
+          <w:sz w:val="24"/>
+          <w:szCs w:val="24"/>
+          <w:lang w:val="en-US"/>
+        </w:rPr>
+        <w:t xml:space="preserve"> </w:t>
+      </w:r>
+      <w:r>
+        <w:rPr>
+          <w:rFonts w:ascii="Aptos" w:hAnsi="Aptos" w:eastAsia="Aptos" w:cs="Aptos"/>
+          <w:noProof w:val="0"/>
+          <w:sz w:val="24"/>
+          <w:szCs w:val="24"/>
+          <w:lang w:val="en-US"/>
+        </w:rPr>
+        <w:t>field</w:t>
+      </w:r>
+      <w:r>
+        <w:rPr>
+          <w:rFonts w:ascii="Aptos" w:hAnsi="Aptos" w:eastAsia="Aptos" w:cs="Aptos"/>
+          <w:noProof w:val="0"/>
+          <w:sz w:val="24"/>
+          <w:szCs w:val="24"/>
+          <w:lang w:val="en-US"/>
+        </w:rPr>
+        <w:t xml:space="preserve">: </w:t>
+      </w:r>
+      <w:r>
+        <w:rPr>
+          <w:rFonts w:ascii="Aptos" w:hAnsi="Aptos" w:eastAsia="Aptos" w:cs="Aptos"/>
+          <w:noProof w:val="0"/>
+          <w:sz w:val="24"/>
+          <w:szCs w:val="24"/>
+          <w:lang w:val="en-US"/>
+        </w:rPr>
+        <w:t>IdEmpleado</w:t>
+      </w:r>
+      <w:r>
+        <w:rPr>
+          <w:rFonts w:ascii="Aptos" w:hAnsi="Aptos" w:eastAsia="Aptos" w:cs="Aptos"/>
+          <w:noProof w:val="0"/>
+          <w:sz w:val="24"/>
+          <w:szCs w:val="24"/>
+          <w:lang w:val="en-US"/>
+        </w:rPr>
+        <w:t xml:space="preserve"> </w:t>
+      </w:r>
+    </w:p>
+    <w:p>
+      <w:pPr>
+        <w:pStyle w:val="Normal"/>
+        <w:ind w:left="708" w:firstLine="708"/>
+      </w:pPr>
+      <w:r>
+        <w:rPr>
+          <w:rFonts w:ascii="Aptos" w:hAnsi="Aptos" w:eastAsia="Aptos" w:cs="Aptos"/>
+          <w:noProof w:val="0"/>
+          <w:sz w:val="24"/>
+          <w:szCs w:val="24"/>
+          <w:lang w:val="en-US"/>
+        </w:rPr>
+        <w:t xml:space="preserve">▪ SQL </w:t>
+      </w:r>
+      <w:r>
+        <w:rPr>
+          <w:rFonts w:ascii="Aptos" w:hAnsi="Aptos" w:eastAsia="Aptos" w:cs="Aptos"/>
+          <w:noProof w:val="0"/>
+          <w:sz w:val="24"/>
+          <w:szCs w:val="24"/>
+          <w:lang w:val="en-US"/>
+        </w:rPr>
+        <w:t>Display</w:t>
+      </w:r>
+      <w:r>
+        <w:rPr>
+          <w:rFonts w:ascii="Aptos" w:hAnsi="Aptos" w:eastAsia="Aptos" w:cs="Aptos"/>
+          <w:noProof w:val="0"/>
+          <w:sz w:val="24"/>
+          <w:szCs w:val="24"/>
+          <w:lang w:val="en-US"/>
+        </w:rPr>
+        <w:t xml:space="preserve"> </w:t>
+      </w:r>
+      <w:r>
+        <w:rPr>
+          <w:rFonts w:ascii="Aptos" w:hAnsi="Aptos" w:eastAsia="Aptos" w:cs="Aptos"/>
+          <w:noProof w:val="0"/>
+          <w:sz w:val="24"/>
+          <w:szCs w:val="24"/>
+          <w:lang w:val="en-US"/>
+        </w:rPr>
+        <w:t>field</w:t>
+      </w:r>
+      <w:r>
+        <w:rPr>
+          <w:rFonts w:ascii="Aptos" w:hAnsi="Aptos" w:eastAsia="Aptos" w:cs="Aptos"/>
+          <w:noProof w:val="0"/>
+          <w:sz w:val="24"/>
+          <w:szCs w:val="24"/>
+          <w:lang w:val="en-US"/>
+        </w:rPr>
+        <w:t>: Nombre</w:t>
+      </w:r>
+    </w:p>
+    <w:p>
+      <w:pPr>
+        <w:pStyle w:val="Normal"/>
+        <w:ind w:left="0" w:firstLine="0"/>
+      </w:pPr>
+      <w:r>
+        <w:drawing>
+          <wp:inline wp14:editId="39B66FB8" wp14:anchorId="15C9FA8F">
+            <wp:extent cx="5724525" cy="1628775"/>
+            <wp:effectExtent l="0" t="0" r="0" b="0"/>
+            <wp:docPr id="1987027900" name="drawing"/>
+            <wp:cNvGraphicFramePr>
+              <a:graphicFrameLocks noChangeAspect="1"/>
+            </wp:cNvGraphicFramePr>
+            <a:graphic>
+              <a:graphicData xmlns:a="http://schemas.openxmlformats.org/drawingml/2006/main" uri="http://schemas.openxmlformats.org/drawingml/2006/picture">
+                <pic:pic xmlns:pic="http://schemas.openxmlformats.org/drawingml/2006/picture">
+                  <pic:nvPicPr>
+                    <pic:cNvPr id="1987027900" name="Picture 1987027900"/>
+                    <pic:cNvPicPr/>
+                  </pic:nvPicPr>
+                  <pic:blipFill>
+                    <a:blip xmlns:r="http://schemas.openxmlformats.org/officeDocument/2006/relationships" r:embed="rId249062334">
+                      <a:extLst>
+                        <a:ext uri="{28A0092B-C50C-407E-A947-70E740481C1C}">
+                          <a14:useLocalDpi xmlns:a14="http://schemas.microsoft.com/office/drawing/2010/main"/>
+                        </a:ext>
+                      </a:extLst>
+                    </a:blip>
+                    <a:stretch>
+                      <a:fillRect/>
+                    </a:stretch>
+                  </pic:blipFill>
+                  <pic:spPr>
+                    <a:xfrm>
+                      <a:off x="0" y="0"/>
+                      <a:ext cx="5724525" cy="1628775"/>
+                    </a:xfrm>
+                    <a:prstGeom prst="rect">
+                      <a:avLst/>
+                    </a:prstGeom>
+                  </pic:spPr>
+                </pic:pic>
+              </a:graphicData>
+            </a:graphic>
+          </wp:inline>
+        </w:drawing>
+      </w:r>
+    </w:p>
+    <w:p>
+      <w:pPr>
+        <w:pStyle w:val="Normal"/>
+        <w:ind w:left="0" w:firstLine="0"/>
+        <w:rPr>
+          <w:rFonts w:ascii="Aptos" w:hAnsi="Aptos" w:eastAsia="Aptos" w:cs="Aptos"/>
+          <w:noProof w:val="0"/>
+          <w:sz w:val="24"/>
+          <w:szCs w:val="24"/>
+          <w:lang w:val="es-ES"/>
+        </w:rPr>
+      </w:pPr>
+    </w:p>
+    <w:p>
+      <w:pPr>
+        <w:pStyle w:val="Normal"/>
+        <w:ind w:left="0" w:firstLine="0"/>
+        <w:rPr>
+          <w:rFonts w:ascii="Aptos" w:hAnsi="Aptos" w:eastAsia="Aptos" w:cs="Aptos"/>
+          <w:noProof w:val="0"/>
+          <w:sz w:val="24"/>
+          <w:szCs w:val="24"/>
+          <w:lang w:val="es-ES"/>
+        </w:rPr>
+      </w:pPr>
+    </w:p>
+    <w:p>
+      <w:pPr>
+        <w:pStyle w:val="Normal"/>
+        <w:ind w:left="0" w:firstLine="0"/>
+        <w:rPr>
+          <w:rFonts w:ascii="Aptos" w:hAnsi="Aptos" w:eastAsia="Aptos" w:cs="Aptos"/>
+          <w:noProof w:val="0"/>
+          <w:sz w:val="22"/>
+          <w:szCs w:val="22"/>
+          <w:lang w:val="en-US"/>
+        </w:rPr>
+      </w:pPr>
+      <w:r>
+        <w:rPr>
+          <w:rFonts w:ascii="Aptos" w:hAnsi="Aptos" w:eastAsia="Aptos" w:cs="Aptos"/>
+          <w:noProof w:val="0"/>
+          <w:sz w:val="22"/>
+          <w:szCs w:val="22"/>
+          <w:lang w:val="en-US"/>
+        </w:rPr>
+        <w:t>▪ Direct template:  &lt;span class="{{</w:t>
+      </w:r>
+      <w:r>
+        <w:rPr>
+          <w:rFonts w:ascii="Aptos" w:hAnsi="Aptos" w:eastAsia="Aptos" w:cs="Aptos"/>
+          <w:noProof w:val="0"/>
+          <w:sz w:val="22"/>
+          <w:szCs w:val="22"/>
+          <w:lang w:val="en-US"/>
+        </w:rPr>
+        <w:t>IdEstado|bool:txt-danger,txt</w:t>
+      </w:r>
+      <w:r>
+        <w:rPr>
+          <w:rFonts w:ascii="Aptos" w:hAnsi="Aptos" w:eastAsia="Aptos" w:cs="Aptos"/>
+          <w:noProof w:val="0"/>
+          <w:sz w:val="22"/>
+          <w:szCs w:val="22"/>
+          <w:lang w:val="en-US"/>
+        </w:rPr>
+        <w:t xml:space="preserve"> outstanding}}" &gt;</w:t>
+      </w:r>
+      <w:r>
+        <w:rPr>
+          <w:rFonts w:ascii="Aptos" w:hAnsi="Aptos" w:eastAsia="Aptos" w:cs="Aptos"/>
+          <w:noProof w:val="0"/>
+          <w:sz w:val="22"/>
+          <w:szCs w:val="22"/>
+          <w:lang w:val="en-US"/>
+        </w:rPr>
+        <w:t xml:space="preserve"> </w:t>
+      </w:r>
+    </w:p>
+    <w:p>
+      <w:pPr>
+        <w:pStyle w:val="Normal"/>
+        <w:ind w:left="0" w:firstLine="0"/>
+      </w:pPr>
+      <w:r>
+        <w:rPr>
+          <w:rFonts w:ascii="Aptos" w:hAnsi="Aptos" w:eastAsia="Aptos" w:cs="Aptos"/>
+          <w:noProof w:val="0"/>
+          <w:sz w:val="22"/>
+          <w:szCs w:val="22"/>
+          <w:lang w:val="en-US"/>
+        </w:rPr>
+        <w:t>&lt;</w:t>
+      </w:r>
+      <w:r>
+        <w:rPr>
+          <w:rFonts w:ascii="Aptos" w:hAnsi="Aptos" w:eastAsia="Aptos" w:cs="Aptos"/>
+          <w:noProof w:val="0"/>
+          <w:sz w:val="22"/>
+          <w:szCs w:val="22"/>
+          <w:lang w:val="en-US"/>
+        </w:rPr>
+        <w:t>i</w:t>
+      </w:r>
+      <w:r>
+        <w:rPr>
+          <w:rFonts w:ascii="Aptos" w:hAnsi="Aptos" w:eastAsia="Aptos" w:cs="Aptos"/>
+          <w:noProof w:val="0"/>
+          <w:sz w:val="22"/>
+          <w:szCs w:val="22"/>
+          <w:lang w:val="en-US"/>
+        </w:rPr>
+        <w:t xml:space="preserve"> class="</w:t>
+      </w:r>
+      <w:r>
+        <w:rPr>
+          <w:rFonts w:ascii="Aptos" w:hAnsi="Aptos" w:eastAsia="Aptos" w:cs="Aptos"/>
+          <w:noProof w:val="0"/>
+          <w:sz w:val="22"/>
+          <w:szCs w:val="22"/>
+          <w:lang w:val="en-US"/>
+        </w:rPr>
+        <w:t>flx</w:t>
+      </w:r>
+      <w:r>
+        <w:rPr>
+          <w:rFonts w:ascii="Aptos" w:hAnsi="Aptos" w:eastAsia="Aptos" w:cs="Aptos"/>
+          <w:noProof w:val="0"/>
+          <w:sz w:val="22"/>
+          <w:szCs w:val="22"/>
+          <w:lang w:val="en-US"/>
+        </w:rPr>
+        <w:t>-icon icon-man-4 icon-</w:t>
+      </w:r>
+      <w:r>
+        <w:rPr>
+          <w:rFonts w:ascii="Aptos" w:hAnsi="Aptos" w:eastAsia="Aptos" w:cs="Aptos"/>
+          <w:noProof w:val="0"/>
+          <w:sz w:val="22"/>
+          <w:szCs w:val="22"/>
+          <w:lang w:val="en-US"/>
+        </w:rPr>
+        <w:t>marginright</w:t>
+      </w:r>
+      <w:r>
+        <w:rPr>
+          <w:rFonts w:ascii="Aptos" w:hAnsi="Aptos" w:eastAsia="Aptos" w:cs="Aptos"/>
+          <w:noProof w:val="0"/>
+          <w:sz w:val="22"/>
+          <w:szCs w:val="22"/>
+          <w:lang w:val="en-US"/>
+        </w:rPr>
+        <w:t>"&gt;&lt;/</w:t>
+      </w:r>
+      <w:r>
+        <w:rPr>
+          <w:rFonts w:ascii="Aptos" w:hAnsi="Aptos" w:eastAsia="Aptos" w:cs="Aptos"/>
+          <w:noProof w:val="0"/>
+          <w:sz w:val="22"/>
+          <w:szCs w:val="22"/>
+          <w:lang w:val="en-US"/>
+        </w:rPr>
+        <w:t>i</w:t>
+      </w:r>
+      <w:r>
+        <w:rPr>
+          <w:rFonts w:ascii="Aptos" w:hAnsi="Aptos" w:eastAsia="Aptos" w:cs="Aptos"/>
+          <w:noProof w:val="0"/>
+          <w:sz w:val="22"/>
+          <w:szCs w:val="22"/>
+          <w:lang w:val="en-US"/>
+        </w:rPr>
+        <w:t>&gt; {{Nombre}} {{</w:t>
+      </w:r>
+      <w:r>
+        <w:rPr>
+          <w:rFonts w:ascii="Aptos" w:hAnsi="Aptos" w:eastAsia="Aptos" w:cs="Aptos"/>
+          <w:noProof w:val="0"/>
+          <w:sz w:val="22"/>
+          <w:szCs w:val="22"/>
+          <w:lang w:val="en-US"/>
+        </w:rPr>
+        <w:t>Apellidos</w:t>
+      </w:r>
+      <w:r>
+        <w:rPr>
+          <w:rFonts w:ascii="Aptos" w:hAnsi="Aptos" w:eastAsia="Aptos" w:cs="Aptos"/>
+          <w:noProof w:val="0"/>
+          <w:sz w:val="22"/>
+          <w:szCs w:val="22"/>
+          <w:lang w:val="en-US"/>
+        </w:rPr>
+        <w:t xml:space="preserve">}} </w:t>
+      </w:r>
+      <w:r>
+        <w:rPr>
+          <w:rFonts w:ascii="Aptos" w:hAnsi="Aptos" w:eastAsia="Aptos" w:cs="Aptos"/>
+          <w:noProof w:val="0"/>
+          <w:sz w:val="20"/>
+          <w:szCs w:val="20"/>
+          <w:lang w:val="en-US"/>
+        </w:rPr>
+        <w:t>({{</w:t>
+      </w:r>
+      <w:r>
+        <w:rPr>
+          <w:rFonts w:ascii="Aptos" w:hAnsi="Aptos" w:eastAsia="Aptos" w:cs="Aptos"/>
+          <w:noProof w:val="0"/>
+          <w:sz w:val="20"/>
+          <w:szCs w:val="20"/>
+          <w:lang w:val="en-US"/>
+        </w:rPr>
+        <w:t>Email|isnull:Sin</w:t>
+      </w:r>
+      <w:r>
+        <w:rPr>
+          <w:rFonts w:ascii="Aptos" w:hAnsi="Aptos" w:eastAsia="Aptos" w:cs="Aptos"/>
+          <w:noProof w:val="0"/>
+          <w:sz w:val="20"/>
+          <w:szCs w:val="20"/>
+          <w:lang w:val="en-US"/>
+        </w:rPr>
+        <w:t xml:space="preserve"> email}})</w:t>
+      </w:r>
+      <w:r>
+        <w:rPr>
+          <w:rFonts w:ascii="Aptos" w:hAnsi="Aptos" w:eastAsia="Aptos" w:cs="Aptos"/>
+          <w:noProof w:val="0"/>
+          <w:sz w:val="20"/>
+          <w:szCs w:val="20"/>
+          <w:lang w:val="en-US"/>
+        </w:rPr>
+        <w:t xml:space="preserve"> &lt;/small&gt;&lt;/span&gt;</w:t>
+      </w:r>
+    </w:p>
+    <w:p>
+      <w:pPr>
+        <w:pStyle w:val="Normal"/>
+        <w:ind w:left="0" w:firstLine="0"/>
+      </w:pPr>
+    </w:p>
+    <w:p>
+      <w:pPr>
+        <w:pStyle w:val="Normal"/>
+        <w:ind w:left="0" w:firstLine="0"/>
+      </w:pPr>
+      <w:r>
+        <w:drawing>
+          <wp:inline wp14:editId="4A3B8B4E" wp14:anchorId="3CF46543">
+            <wp:extent cx="5724525" cy="1562100"/>
+            <wp:effectExtent l="0" t="0" r="0" b="0"/>
+            <wp:docPr id="1305722860" name="drawing"/>
+            <wp:cNvGraphicFramePr>
+              <a:graphicFrameLocks noChangeAspect="1"/>
+            </wp:cNvGraphicFramePr>
+            <a:graphic>
+              <a:graphicData xmlns:a="http://schemas.openxmlformats.org/drawingml/2006/main" uri="http://schemas.openxmlformats.org/drawingml/2006/picture">
+                <pic:pic xmlns:pic="http://schemas.openxmlformats.org/drawingml/2006/picture">
+                  <pic:nvPicPr>
+                    <pic:cNvPr id="1305722860" name="Picture 1305722860"/>
+                    <pic:cNvPicPr/>
+                  </pic:nvPicPr>
+                  <pic:blipFill>
+                    <a:blip xmlns:r="http://schemas.openxmlformats.org/officeDocument/2006/relationships" r:embed="rId77429736">
+                      <a:extLst>
+                        <a:ext uri="{28A0092B-C50C-407E-A947-70E740481C1C}">
+                          <a14:useLocalDpi xmlns:a14="http://schemas.microsoft.com/office/drawing/2010/main"/>
+                        </a:ext>
+                      </a:extLst>
+                    </a:blip>
+                    <a:stretch>
+                      <a:fillRect/>
+                    </a:stretch>
+                  </pic:blipFill>
+                  <pic:spPr>
+                    <a:xfrm>
+                      <a:off x="0" y="0"/>
+                      <a:ext cx="5724525" cy="1562100"/>
+                    </a:xfrm>
+                    <a:prstGeom prst="rect">
+                      <a:avLst/>
+                    </a:prstGeom>
+                  </pic:spPr>
+                </pic:pic>
+              </a:graphicData>
+            </a:graphic>
+          </wp:inline>
+        </w:drawing>
+      </w:r>
+    </w:p>
+    <w:p>
+      <w:pPr>
+        <w:pStyle w:val="Normal"/>
+        <w:ind w:left="0" w:firstLine="708"/>
+      </w:pPr>
+      <w:r>
+        <w:rPr>
+          <w:rFonts w:ascii="Aptos" w:hAnsi="Aptos" w:eastAsia="Aptos" w:cs="Aptos"/>
+          <w:noProof w:val="0"/>
+          <w:sz w:val="24"/>
+          <w:szCs w:val="24"/>
+          <w:lang w:val="es-ES"/>
+        </w:rPr>
+        <w:t xml:space="preserve">o Configurar campo: fecha de alta: </w:t>
+      </w:r>
+    </w:p>
+    <w:p>
+      <w:pPr>
+        <w:pStyle w:val="Normal"/>
+        <w:ind w:left="708" w:firstLine="708"/>
+      </w:pPr>
+      <w:r>
+        <w:rPr>
+          <w:rFonts w:ascii="Aptos" w:hAnsi="Aptos" w:eastAsia="Aptos" w:cs="Aptos"/>
+          <w:noProof w:val="0"/>
+          <w:sz w:val="24"/>
+          <w:szCs w:val="24"/>
+          <w:lang w:val="es-ES"/>
+        </w:rPr>
+        <w:t>▪ Valor por defecto: {{</w:t>
+      </w:r>
+      <w:r>
+        <w:rPr>
+          <w:rFonts w:ascii="Aptos" w:hAnsi="Aptos" w:eastAsia="Aptos" w:cs="Aptos"/>
+          <w:noProof w:val="0"/>
+          <w:sz w:val="24"/>
+          <w:szCs w:val="24"/>
+          <w:lang w:val="es-ES"/>
+        </w:rPr>
+        <w:t>currentDateTime</w:t>
+      </w:r>
+      <w:r>
+        <w:rPr>
+          <w:rFonts w:ascii="Aptos" w:hAnsi="Aptos" w:eastAsia="Aptos" w:cs="Aptos"/>
+          <w:noProof w:val="0"/>
+          <w:sz w:val="24"/>
+          <w:szCs w:val="24"/>
+          <w:lang w:val="es-ES"/>
+        </w:rPr>
+        <w:t xml:space="preserve">}} </w:t>
+      </w:r>
+    </w:p>
+    <w:p>
+      <w:pPr>
+        <w:pStyle w:val="Normal"/>
+        <w:ind w:left="708" w:firstLine="708"/>
+      </w:pPr>
+      <w:r>
+        <w:rPr>
+          <w:rFonts w:ascii="Aptos" w:hAnsi="Aptos" w:eastAsia="Aptos" w:cs="Aptos"/>
+          <w:noProof w:val="0"/>
+          <w:sz w:val="24"/>
+          <w:szCs w:val="24"/>
+          <w:lang w:val="es-ES"/>
+        </w:rPr>
+        <w:t xml:space="preserve">▪ Bloqueado </w:t>
+      </w:r>
+    </w:p>
+    <w:p>
+      <w:pPr>
+        <w:pStyle w:val="Normal"/>
+        <w:ind w:left="0" w:firstLine="0"/>
+      </w:pPr>
+      <w:r>
+        <w:drawing>
+          <wp:inline wp14:editId="0D62E361" wp14:anchorId="68C6158A">
+            <wp:extent cx="5487166" cy="4058216"/>
+            <wp:effectExtent l="0" t="0" r="0" b="0"/>
+            <wp:docPr id="590927223" name="drawing"/>
+            <wp:cNvGraphicFramePr>
+              <a:graphicFrameLocks noChangeAspect="1"/>
+            </wp:cNvGraphicFramePr>
+            <a:graphic>
+              <a:graphicData xmlns:a="http://schemas.openxmlformats.org/drawingml/2006/main" uri="http://schemas.openxmlformats.org/drawingml/2006/picture">
+                <pic:pic xmlns:pic="http://schemas.openxmlformats.org/drawingml/2006/picture">
+                  <pic:nvPicPr>
+                    <pic:cNvPr id="590927223" name="Picture 590927223"/>
+                    <pic:cNvPicPr/>
+                  </pic:nvPicPr>
+                  <pic:blipFill>
+                    <a:blip xmlns:r="http://schemas.openxmlformats.org/officeDocument/2006/relationships" r:embed="rId992793185">
+                      <a:extLst>
+                        <a:ext uri="{28A0092B-C50C-407E-A947-70E740481C1C}">
+                          <a14:useLocalDpi xmlns:a14="http://schemas.microsoft.com/office/drawing/2010/main"/>
+                        </a:ext>
+                      </a:extLst>
+                    </a:blip>
+                    <a:stretch>
+                      <a:fillRect/>
+                    </a:stretch>
+                  </pic:blipFill>
+                  <pic:spPr>
+                    <a:xfrm>
+                      <a:off x="0" y="0"/>
+                      <a:ext cx="5487166" cy="4058216"/>
+                    </a:xfrm>
+                    <a:prstGeom prst="rect">
+                      <a:avLst/>
+                    </a:prstGeom>
+                  </pic:spPr>
+                </pic:pic>
+              </a:graphicData>
+            </a:graphic>
+          </wp:inline>
+        </w:drawing>
+      </w:r>
+    </w:p>
+    <w:p>
+      <w:pPr>
+        <w:pStyle w:val="Normal"/>
+        <w:ind w:left="708" w:firstLine="0"/>
+        <w:rPr>
+          <w:rFonts w:ascii="Aptos" w:hAnsi="Aptos" w:eastAsia="Aptos" w:cs="Aptos"/>
+          <w:noProof w:val="0"/>
+          <w:sz w:val="24"/>
+          <w:szCs w:val="24"/>
+          <w:lang w:val="es-ES"/>
+        </w:rPr>
+      </w:pPr>
+    </w:p>
+    <w:p>
+      <w:pPr>
+        <w:pStyle w:val="Normal"/>
+        <w:ind w:left="708" w:firstLine="0"/>
+        <w:rPr>
+          <w:rFonts w:ascii="Aptos" w:hAnsi="Aptos" w:eastAsia="Aptos" w:cs="Aptos"/>
+          <w:noProof w:val="0"/>
+          <w:sz w:val="24"/>
+          <w:szCs w:val="24"/>
+          <w:lang w:val="es-ES"/>
+        </w:rPr>
+      </w:pPr>
+    </w:p>
+    <w:p>
+      <w:pPr>
+        <w:pStyle w:val="Normal"/>
+        <w:ind w:left="708" w:firstLine="0"/>
+      </w:pPr>
+      <w:r>
+        <w:rPr>
+          <w:rFonts w:ascii="Aptos" w:hAnsi="Aptos" w:eastAsia="Aptos" w:cs="Aptos"/>
+          <w:noProof w:val="0"/>
+          <w:sz w:val="24"/>
+          <w:szCs w:val="24"/>
+          <w:lang w:val="es-ES"/>
+        </w:rPr>
+        <w:t xml:space="preserve">o Configurar campo: Envío de información </w:t>
+      </w:r>
+    </w:p>
+    <w:p>
+      <w:pPr>
+        <w:pStyle w:val="Normal"/>
+        <w:ind w:left="708" w:firstLine="708"/>
+      </w:pPr>
+      <w:r>
+        <w:rPr>
+          <w:rFonts w:ascii="Aptos" w:hAnsi="Aptos" w:eastAsia="Aptos" w:cs="Aptos"/>
+          <w:noProof w:val="0"/>
+          <w:sz w:val="24"/>
+          <w:szCs w:val="24"/>
+          <w:lang w:val="es-ES"/>
+        </w:rPr>
+        <w:t xml:space="preserve">▪ Default </w:t>
+      </w:r>
+      <w:r>
+        <w:rPr>
+          <w:rFonts w:ascii="Aptos" w:hAnsi="Aptos" w:eastAsia="Aptos" w:cs="Aptos"/>
+          <w:noProof w:val="0"/>
+          <w:sz w:val="24"/>
+          <w:szCs w:val="24"/>
+          <w:lang w:val="es-ES"/>
+        </w:rPr>
+        <w:t>value</w:t>
+      </w:r>
+      <w:r>
+        <w:rPr>
+          <w:rFonts w:ascii="Aptos" w:hAnsi="Aptos" w:eastAsia="Aptos" w:cs="Aptos"/>
+          <w:noProof w:val="0"/>
+          <w:sz w:val="24"/>
+          <w:szCs w:val="24"/>
+          <w:lang w:val="es-ES"/>
+        </w:rPr>
+        <w:t>: 1</w:t>
+      </w:r>
+    </w:p>
+    <w:p>
+      <w:pPr>
+        <w:pStyle w:val="Normal"/>
+        <w:ind w:left="0" w:firstLine="0"/>
+      </w:pPr>
+      <w:r>
+        <w:drawing>
+          <wp:inline wp14:editId="3AE1A954" wp14:anchorId="1AE38027">
+            <wp:extent cx="5382376" cy="3924848"/>
+            <wp:effectExtent l="0" t="0" r="0" b="0"/>
+            <wp:docPr id="661393003" name="drawing"/>
+            <wp:cNvGraphicFramePr>
+              <a:graphicFrameLocks noChangeAspect="1"/>
+            </wp:cNvGraphicFramePr>
+            <a:graphic>
+              <a:graphicData xmlns:a="http://schemas.openxmlformats.org/drawingml/2006/main" uri="http://schemas.openxmlformats.org/drawingml/2006/picture">
+                <pic:pic xmlns:pic="http://schemas.openxmlformats.org/drawingml/2006/picture">
+                  <pic:nvPicPr>
+                    <pic:cNvPr id="661393003" name="Picture 661393003"/>
+                    <pic:cNvPicPr/>
+                  </pic:nvPicPr>
+                  <pic:blipFill>
+                    <a:blip xmlns:r="http://schemas.openxmlformats.org/officeDocument/2006/relationships" r:embed="rId28608150">
+                      <a:extLst>
+                        <a:ext uri="{28A0092B-C50C-407E-A947-70E740481C1C}">
+                          <a14:useLocalDpi xmlns:a14="http://schemas.microsoft.com/office/drawing/2010/main"/>
+                        </a:ext>
+                      </a:extLst>
+                    </a:blip>
+                    <a:stretch>
+                      <a:fillRect/>
+                    </a:stretch>
+                  </pic:blipFill>
+                  <pic:spPr>
+                    <a:xfrm>
+                      <a:off x="0" y="0"/>
+                      <a:ext cx="5382376" cy="3924848"/>
+                    </a:xfrm>
+                    <a:prstGeom prst="rect">
+                      <a:avLst/>
+                    </a:prstGeom>
+                  </pic:spPr>
+                </pic:pic>
+              </a:graphicData>
+            </a:graphic>
+          </wp:inline>
+        </w:drawing>
+      </w:r>
+    </w:p>
+    <w:p>
+      <w:pPr>
+        <w:pStyle w:val="Normal"/>
+        <w:ind w:left="0" w:firstLine="0"/>
+        <w:rPr>
+          <w:rFonts w:ascii="Aptos" w:hAnsi="Aptos" w:eastAsia="Aptos" w:cs="Aptos"/>
+          <w:b w:val="1"/>
+          <w:bCs w:val="1"/>
+          <w:noProof w:val="0"/>
+          <w:sz w:val="32"/>
+          <w:szCs w:val="32"/>
+          <w:lang w:val="en-US"/>
+        </w:rPr>
+      </w:pPr>
+      <w:r>
+        <w:rPr>
+          <w:rFonts w:ascii="Aptos" w:hAnsi="Aptos" w:eastAsia="Aptos" w:cs="Aptos"/>
+          <w:b w:val="1"/>
+          <w:bCs w:val="1"/>
+          <w:noProof w:val="0"/>
+          <w:sz w:val="32"/>
+          <w:szCs w:val="32"/>
+          <w:lang w:val="en-US"/>
+        </w:rPr>
+        <w:t xml:space="preserve">3. </w:t>
+      </w:r>
+      <w:r>
+        <w:rPr>
+          <w:rFonts w:ascii="Aptos" w:hAnsi="Aptos" w:eastAsia="Aptos" w:cs="Aptos"/>
+          <w:b w:val="1"/>
+          <w:bCs w:val="1"/>
+          <w:noProof w:val="0"/>
+          <w:sz w:val="32"/>
+          <w:szCs w:val="32"/>
+          <w:lang w:val="en-US"/>
+        </w:rPr>
+        <w:t>Definir</w:t>
+      </w:r>
+      <w:r>
+        <w:rPr>
+          <w:rFonts w:ascii="Aptos" w:hAnsi="Aptos" w:eastAsia="Aptos" w:cs="Aptos"/>
+          <w:b w:val="1"/>
+          <w:bCs w:val="1"/>
+          <w:noProof w:val="0"/>
+          <w:sz w:val="32"/>
+          <w:szCs w:val="32"/>
+          <w:lang w:val="en-US"/>
+        </w:rPr>
+        <w:t xml:space="preserve"> </w:t>
+      </w:r>
+      <w:r>
+        <w:rPr>
+          <w:rFonts w:ascii="Aptos" w:hAnsi="Aptos" w:eastAsia="Aptos" w:cs="Aptos"/>
+          <w:b w:val="1"/>
+          <w:bCs w:val="1"/>
+          <w:noProof w:val="0"/>
+          <w:sz w:val="32"/>
+          <w:szCs w:val="32"/>
+          <w:lang w:val="en-US"/>
+        </w:rPr>
+        <w:t>los</w:t>
+      </w:r>
+      <w:r>
+        <w:rPr>
+          <w:rFonts w:ascii="Aptos" w:hAnsi="Aptos" w:eastAsia="Aptos" w:cs="Aptos"/>
+          <w:b w:val="1"/>
+          <w:bCs w:val="1"/>
+          <w:noProof w:val="0"/>
+          <w:sz w:val="32"/>
+          <w:szCs w:val="32"/>
+          <w:lang w:val="en-US"/>
+        </w:rPr>
+        <w:t xml:space="preserve"> </w:t>
+      </w:r>
+      <w:r>
+        <w:rPr>
+          <w:rFonts w:ascii="Aptos" w:hAnsi="Aptos" w:eastAsia="Aptos" w:cs="Aptos"/>
+          <w:b w:val="1"/>
+          <w:bCs w:val="1"/>
+          <w:noProof w:val="0"/>
+          <w:sz w:val="32"/>
+          <w:szCs w:val="32"/>
+          <w:lang w:val="en-US"/>
+        </w:rPr>
+        <w:t>controles</w:t>
+      </w:r>
+      <w:r>
+        <w:rPr>
+          <w:rFonts w:ascii="Aptos" w:hAnsi="Aptos" w:eastAsia="Aptos" w:cs="Aptos"/>
+          <w:b w:val="1"/>
+          <w:bCs w:val="1"/>
+          <w:noProof w:val="0"/>
+          <w:sz w:val="32"/>
+          <w:szCs w:val="32"/>
+          <w:lang w:val="en-US"/>
+        </w:rPr>
+        <w:t xml:space="preserve"> </w:t>
+      </w:r>
+      <w:r>
+        <w:rPr>
+          <w:rFonts w:ascii="Aptos" w:hAnsi="Aptos" w:eastAsia="Aptos" w:cs="Aptos"/>
+          <w:b w:val="1"/>
+          <w:bCs w:val="1"/>
+          <w:noProof w:val="0"/>
+          <w:sz w:val="32"/>
+          <w:szCs w:val="32"/>
+          <w:lang w:val="en-US"/>
+        </w:rPr>
+        <w:t>en</w:t>
+      </w:r>
+      <w:r>
+        <w:rPr>
+          <w:rFonts w:ascii="Aptos" w:hAnsi="Aptos" w:eastAsia="Aptos" w:cs="Aptos"/>
+          <w:b w:val="1"/>
+          <w:bCs w:val="1"/>
+          <w:noProof w:val="0"/>
+          <w:sz w:val="32"/>
+          <w:szCs w:val="32"/>
+          <w:lang w:val="en-US"/>
+        </w:rPr>
+        <w:t xml:space="preserve"> </w:t>
+      </w:r>
+      <w:r>
+        <w:rPr>
+          <w:rFonts w:ascii="Aptos" w:hAnsi="Aptos" w:eastAsia="Aptos" w:cs="Aptos"/>
+          <w:b w:val="1"/>
+          <w:bCs w:val="1"/>
+          <w:noProof w:val="0"/>
+          <w:sz w:val="32"/>
+          <w:szCs w:val="32"/>
+          <w:lang w:val="en-US"/>
+        </w:rPr>
+        <w:t>formulario</w:t>
+      </w:r>
+      <w:r>
+        <w:rPr>
+          <w:rFonts w:ascii="Aptos" w:hAnsi="Aptos" w:eastAsia="Aptos" w:cs="Aptos"/>
+          <w:b w:val="1"/>
+          <w:bCs w:val="1"/>
+          <w:noProof w:val="0"/>
+          <w:sz w:val="32"/>
+          <w:szCs w:val="32"/>
+          <w:lang w:val="en-US"/>
+        </w:rPr>
+        <w:t xml:space="preserve"> de Empleado</w:t>
+      </w:r>
+    </w:p>
+    <w:p>
+      <w:pPr>
+        <w:pStyle w:val="Normal"/>
+        <w:ind w:left="0" w:firstLine="0"/>
+        <w:rPr>
+          <w:rFonts w:ascii="Aptos" w:hAnsi="Aptos" w:eastAsia="Aptos" w:cs="Aptos"/>
+          <w:b w:val="1"/>
+          <w:bCs w:val="1"/>
+          <w:noProof w:val="0"/>
+          <w:sz w:val="24"/>
+          <w:szCs w:val="24"/>
+          <w:lang w:val="en-US"/>
+        </w:rPr>
+      </w:pPr>
+      <w:r>
+        <w:rPr>
+          <w:rFonts w:ascii="Aptos" w:hAnsi="Aptos" w:eastAsia="Aptos" w:cs="Aptos"/>
+          <w:noProof w:val="0"/>
+          <w:sz w:val="24"/>
+          <w:szCs w:val="24"/>
+          <w:lang w:val="pt-BR"/>
+        </w:rPr>
+        <w:t xml:space="preserve">o Configurar campo: </w:t>
+      </w:r>
+      <w:r>
+        <w:rPr>
+          <w:rFonts w:ascii="Aptos" w:hAnsi="Aptos" w:eastAsia="Aptos" w:cs="Aptos"/>
+          <w:noProof w:val="0"/>
+          <w:sz w:val="24"/>
+          <w:szCs w:val="24"/>
+          <w:lang w:val="pt-BR"/>
+        </w:rPr>
+        <w:t>IdEmpleado</w:t>
+      </w:r>
+      <w:r>
+        <w:rPr>
+          <w:rFonts w:ascii="Aptos" w:hAnsi="Aptos" w:eastAsia="Aptos" w:cs="Aptos"/>
+          <w:noProof w:val="0"/>
+          <w:sz w:val="24"/>
+          <w:szCs w:val="24"/>
+          <w:lang w:val="pt-BR"/>
+        </w:rPr>
+        <w:t xml:space="preserve"> (Código) </w:t>
+      </w:r>
+    </w:p>
+    <w:p>
+      <w:pPr>
+        <w:pStyle w:val="Normal"/>
+        <w:ind w:left="708" w:firstLine="708"/>
+        <w:rPr>
+          <w:rFonts w:ascii="Aptos" w:hAnsi="Aptos" w:eastAsia="Aptos" w:cs="Aptos"/>
+          <w:b w:val="1"/>
+          <w:bCs w:val="1"/>
+          <w:noProof w:val="0"/>
+          <w:sz w:val="24"/>
+          <w:szCs w:val="24"/>
+          <w:lang w:val="en-US"/>
+        </w:rPr>
+      </w:pPr>
+      <w:r>
+        <w:rPr>
+          <w:rFonts w:ascii="Aptos" w:hAnsi="Aptos" w:eastAsia="Aptos" w:cs="Aptos"/>
+          <w:noProof w:val="0"/>
+          <w:sz w:val="24"/>
+          <w:szCs w:val="24"/>
+          <w:lang w:val="pt-BR"/>
+        </w:rPr>
+        <w:t xml:space="preserve">▪ Tipo: </w:t>
+      </w:r>
+      <w:r>
+        <w:rPr>
+          <w:rFonts w:ascii="Aptos" w:hAnsi="Aptos" w:eastAsia="Aptos" w:cs="Aptos"/>
+          <w:noProof w:val="0"/>
+          <w:sz w:val="24"/>
+          <w:szCs w:val="24"/>
+          <w:lang w:val="pt-BR"/>
+        </w:rPr>
+        <w:t>Identificator</w:t>
+      </w:r>
+      <w:r>
+        <w:rPr>
+          <w:rFonts w:ascii="Aptos" w:hAnsi="Aptos" w:eastAsia="Aptos" w:cs="Aptos"/>
+          <w:noProof w:val="0"/>
+          <w:sz w:val="24"/>
+          <w:szCs w:val="24"/>
+          <w:lang w:val="pt-BR"/>
+        </w:rPr>
+        <w:t xml:space="preserve"> </w:t>
+      </w:r>
+    </w:p>
+    <w:p>
+      <w:pPr>
+        <w:pStyle w:val="Normal"/>
+        <w:ind w:left="708" w:firstLine="708"/>
+        <w:rPr>
+          <w:rFonts w:ascii="Aptos" w:hAnsi="Aptos" w:eastAsia="Aptos" w:cs="Aptos"/>
+          <w:b w:val="1"/>
+          <w:bCs w:val="1"/>
+          <w:noProof w:val="0"/>
+          <w:sz w:val="24"/>
+          <w:szCs w:val="24"/>
+          <w:lang w:val="en-US"/>
+        </w:rPr>
+      </w:pPr>
+      <w:r>
+        <w:rPr>
+          <w:rFonts w:ascii="Aptos" w:hAnsi="Aptos" w:eastAsia="Aptos" w:cs="Aptos"/>
+          <w:noProof w:val="0"/>
+          <w:sz w:val="24"/>
+          <w:szCs w:val="24"/>
+          <w:lang w:val="pt-BR"/>
+        </w:rPr>
+        <w:t xml:space="preserve">▪ Bloqueado </w:t>
+      </w:r>
+    </w:p>
+    <w:p>
+      <w:pPr>
+        <w:pStyle w:val="Normal"/>
+        <w:ind w:left="0" w:firstLine="0"/>
+      </w:pPr>
+      <w:r>
+        <w:drawing>
+          <wp:inline wp14:editId="50F97979" wp14:anchorId="3F676B73">
+            <wp:extent cx="3819525" cy="2052756"/>
+            <wp:effectExtent l="0" t="0" r="0" b="0"/>
+            <wp:docPr id="1244782966" name="drawing"/>
+            <wp:cNvGraphicFramePr>
+              <a:graphicFrameLocks noChangeAspect="1"/>
+            </wp:cNvGraphicFramePr>
+            <a:graphic>
+              <a:graphicData xmlns:a="http://schemas.openxmlformats.org/drawingml/2006/main" uri="http://schemas.openxmlformats.org/drawingml/2006/picture">
+                <pic:pic xmlns:pic="http://schemas.openxmlformats.org/drawingml/2006/picture">
+                  <pic:nvPicPr>
+                    <pic:cNvPr id="1244782966" name="Picture 1244782966"/>
+                    <pic:cNvPicPr/>
+                  </pic:nvPicPr>
+                  <pic:blipFill>
+                    <a:blip xmlns:r="http://schemas.openxmlformats.org/officeDocument/2006/relationships" r:embed="rId1641687997">
+                      <a:extLst>
+                        <a:ext uri="{28A0092B-C50C-407E-A947-70E740481C1C}">
+                          <a14:useLocalDpi xmlns:a14="http://schemas.microsoft.com/office/drawing/2010/main"/>
+                        </a:ext>
+                      </a:extLst>
+                    </a:blip>
+                    <a:stretch>
+                      <a:fillRect/>
+                    </a:stretch>
+                  </pic:blipFill>
+                  <pic:spPr>
+                    <a:xfrm rot="0">
+                      <a:off x="0" y="0"/>
+                      <a:ext cx="3819525" cy="2052756"/>
+                    </a:xfrm>
+                    <a:prstGeom prst="rect">
+                      <a:avLst/>
+                    </a:prstGeom>
+                  </pic:spPr>
+                </pic:pic>
+              </a:graphicData>
+            </a:graphic>
+          </wp:inline>
+        </w:drawing>
+      </w:r>
+    </w:p>
+    <w:p>
+      <w:pPr>
+        <w:pStyle w:val="Normal"/>
+        <w:ind w:left="708" w:firstLine="0"/>
+        <w:rPr>
+          <w:rFonts w:ascii="Aptos" w:hAnsi="Aptos" w:eastAsia="Aptos" w:cs="Aptos"/>
+          <w:noProof w:val="0"/>
+          <w:sz w:val="24"/>
+          <w:szCs w:val="24"/>
+          <w:lang w:val="pt-BR"/>
+        </w:rPr>
+      </w:pPr>
+    </w:p>
+    <w:p>
+      <w:pPr>
+        <w:pStyle w:val="Normal"/>
+        <w:ind w:left="708" w:firstLine="0"/>
+        <w:rPr>
+          <w:rFonts w:ascii="Aptos" w:hAnsi="Aptos" w:eastAsia="Aptos" w:cs="Aptos"/>
+          <w:noProof w:val="0"/>
+          <w:sz w:val="24"/>
+          <w:szCs w:val="24"/>
+          <w:lang w:val="pt-BR"/>
+        </w:rPr>
+      </w:pPr>
+    </w:p>
+    <w:p>
+      <w:pPr>
+        <w:pStyle w:val="Normal"/>
+        <w:ind w:left="708" w:firstLine="0"/>
+        <w:rPr>
+          <w:rFonts w:ascii="Aptos" w:hAnsi="Aptos" w:eastAsia="Aptos" w:cs="Aptos"/>
+          <w:b w:val="1"/>
+          <w:bCs w:val="1"/>
+          <w:noProof w:val="0"/>
+          <w:sz w:val="24"/>
+          <w:szCs w:val="24"/>
+          <w:lang w:val="en-US"/>
+        </w:rPr>
+      </w:pPr>
+      <w:r>
+        <w:rPr>
+          <w:rFonts w:ascii="Aptos" w:hAnsi="Aptos" w:eastAsia="Aptos" w:cs="Aptos"/>
+          <w:noProof w:val="0"/>
+          <w:sz w:val="24"/>
+          <w:szCs w:val="24"/>
+          <w:lang w:val="pt-BR"/>
+        </w:rPr>
+        <w:t xml:space="preserve">o Configurar campos </w:t>
+      </w:r>
+      <w:r>
+        <w:rPr>
+          <w:rFonts w:ascii="Aptos" w:hAnsi="Aptos" w:eastAsia="Aptos" w:cs="Aptos"/>
+          <w:noProof w:val="0"/>
+          <w:sz w:val="24"/>
+          <w:szCs w:val="24"/>
+          <w:lang w:val="pt-BR"/>
+        </w:rPr>
+        <w:t>teléfonos</w:t>
+      </w:r>
+      <w:r>
+        <w:rPr>
+          <w:rFonts w:ascii="Aptos" w:hAnsi="Aptos" w:eastAsia="Aptos" w:cs="Aptos"/>
+          <w:noProof w:val="0"/>
+          <w:sz w:val="24"/>
+          <w:szCs w:val="24"/>
+          <w:lang w:val="pt-BR"/>
+        </w:rPr>
+        <w:t xml:space="preserve"> </w:t>
+      </w:r>
+    </w:p>
+    <w:p>
+      <w:pPr>
+        <w:pStyle w:val="Normal"/>
+        <w:ind w:left="708" w:firstLine="708"/>
+        <w:rPr>
+          <w:rFonts w:ascii="Aptos" w:hAnsi="Aptos" w:eastAsia="Aptos" w:cs="Aptos"/>
+          <w:b w:val="1"/>
+          <w:bCs w:val="1"/>
+          <w:noProof w:val="0"/>
+          <w:sz w:val="24"/>
+          <w:szCs w:val="24"/>
+          <w:lang w:val="en-US"/>
+        </w:rPr>
+      </w:pPr>
+      <w:r>
+        <w:rPr>
+          <w:rFonts w:ascii="Aptos" w:hAnsi="Aptos" w:eastAsia="Aptos" w:cs="Aptos"/>
+          <w:noProof w:val="0"/>
+          <w:sz w:val="24"/>
+          <w:szCs w:val="24"/>
+          <w:lang w:val="pt-BR"/>
+        </w:rPr>
+        <w:t xml:space="preserve">▪ Tipo: Phone </w:t>
+      </w:r>
+    </w:p>
+    <w:p>
+      <w:pPr>
+        <w:pStyle w:val="Normal"/>
+        <w:ind w:left="0" w:firstLine="0"/>
+      </w:pPr>
+      <w:r>
+        <w:drawing>
+          <wp:inline wp14:editId="2C1A0D70" wp14:anchorId="6DFFEDC2">
+            <wp:extent cx="4648849" cy="3417102"/>
+            <wp:effectExtent l="0" t="0" r="0" b="0"/>
+            <wp:docPr id="58865785" name="drawing"/>
+            <wp:cNvGraphicFramePr>
+              <a:graphicFrameLocks noChangeAspect="1"/>
+            </wp:cNvGraphicFramePr>
+            <a:graphic>
+              <a:graphicData xmlns:a="http://schemas.openxmlformats.org/drawingml/2006/main" uri="http://schemas.openxmlformats.org/drawingml/2006/picture">
+                <pic:pic xmlns:pic="http://schemas.openxmlformats.org/drawingml/2006/picture">
+                  <pic:nvPicPr>
+                    <pic:cNvPr id="58865785" name="Picture 58865785"/>
+                    <pic:cNvPicPr/>
+                  </pic:nvPicPr>
+                  <pic:blipFill>
+                    <a:blip xmlns:r="http://schemas.openxmlformats.org/officeDocument/2006/relationships" r:embed="rId1956462424">
+                      <a:extLst>
+                        <a:ext uri="{28A0092B-C50C-407E-A947-70E740481C1C}">
+                          <a14:useLocalDpi xmlns:a14="http://schemas.microsoft.com/office/drawing/2010/main"/>
+                        </a:ext>
+                      </a:extLst>
+                    </a:blip>
+                    <a:stretch>
+                      <a:fillRect/>
+                    </a:stretch>
+                  </pic:blipFill>
+                  <pic:spPr>
+                    <a:xfrm rot="0">
+                      <a:off x="0" y="0"/>
+                      <a:ext cx="4648849" cy="3417102"/>
+                    </a:xfrm>
+                    <a:prstGeom prst="rect">
+                      <a:avLst/>
+                    </a:prstGeom>
+                  </pic:spPr>
+                </pic:pic>
+              </a:graphicData>
+            </a:graphic>
+          </wp:inline>
+        </w:drawing>
+      </w:r>
+    </w:p>
+    <w:p>
+      <w:pPr>
+        <w:pStyle w:val="Normal"/>
+        <w:ind w:left="0" w:firstLine="0"/>
+      </w:pPr>
+      <w:r>
+        <w:drawing>
+          <wp:inline wp14:editId="2BF91099" wp14:anchorId="5A97A819">
+            <wp:extent cx="4726173" cy="3696216"/>
+            <wp:effectExtent l="0" t="0" r="0" b="0"/>
+            <wp:docPr id="1244876478" name="drawing"/>
+            <wp:cNvGraphicFramePr>
+              <a:graphicFrameLocks noChangeAspect="1"/>
+            </wp:cNvGraphicFramePr>
+            <a:graphic>
+              <a:graphicData xmlns:a="http://schemas.openxmlformats.org/drawingml/2006/main" uri="http://schemas.openxmlformats.org/drawingml/2006/picture">
+                <pic:pic xmlns:pic="http://schemas.openxmlformats.org/drawingml/2006/picture">
+                  <pic:nvPicPr>
+                    <pic:cNvPr id="1244876478" name="Picture 1244876478"/>
+                    <pic:cNvPicPr/>
+                  </pic:nvPicPr>
+                  <pic:blipFill>
+                    <a:blip xmlns:r="http://schemas.openxmlformats.org/officeDocument/2006/relationships" r:embed="rId1731901754">
+                      <a:extLst>
+                        <a:ext uri="{28A0092B-C50C-407E-A947-70E740481C1C}">
+                          <a14:useLocalDpi xmlns:a14="http://schemas.microsoft.com/office/drawing/2010/main"/>
+                        </a:ext>
+                      </a:extLst>
+                    </a:blip>
+                    <a:stretch>
+                      <a:fillRect/>
+                    </a:stretch>
+                  </pic:blipFill>
+                  <pic:spPr>
+                    <a:xfrm rot="0">
+                      <a:off x="0" y="0"/>
+                      <a:ext cx="4726173" cy="3696216"/>
+                    </a:xfrm>
+                    <a:prstGeom prst="rect">
+                      <a:avLst/>
+                    </a:prstGeom>
+                  </pic:spPr>
+                </pic:pic>
+              </a:graphicData>
+            </a:graphic>
+          </wp:inline>
+        </w:drawing>
+      </w:r>
+    </w:p>
+    <w:p>
+      <w:pPr>
+        <w:pStyle w:val="Normal"/>
+        <w:ind w:left="0" w:firstLine="0"/>
+      </w:pPr>
+    </w:p>
+    <w:p>
+      <w:pPr>
+        <w:pStyle w:val="Normal"/>
+        <w:ind w:left="708" w:firstLine="0"/>
+        <w:rPr>
+          <w:rFonts w:ascii="Aptos" w:hAnsi="Aptos" w:eastAsia="Aptos" w:cs="Aptos"/>
+          <w:noProof w:val="0"/>
+          <w:sz w:val="24"/>
+          <w:szCs w:val="24"/>
+          <w:lang w:val="pt-BR"/>
+        </w:rPr>
+      </w:pPr>
+    </w:p>
+    <w:p>
+      <w:pPr>
+        <w:pStyle w:val="Normal"/>
+        <w:ind w:left="708" w:firstLine="0"/>
+        <w:rPr>
+          <w:rFonts w:ascii="Aptos" w:hAnsi="Aptos" w:eastAsia="Aptos" w:cs="Aptos"/>
+          <w:noProof w:val="0"/>
+          <w:sz w:val="24"/>
+          <w:szCs w:val="24"/>
+          <w:lang w:val="pt-BR"/>
+        </w:rPr>
+      </w:pPr>
+    </w:p>
+    <w:p>
+      <w:pPr>
+        <w:pStyle w:val="Normal"/>
+        <w:ind w:left="708" w:firstLine="0"/>
+        <w:rPr>
+          <w:rFonts w:ascii="Aptos" w:hAnsi="Aptos" w:eastAsia="Aptos" w:cs="Aptos"/>
+          <w:b w:val="1"/>
+          <w:bCs w:val="1"/>
+          <w:noProof w:val="0"/>
+          <w:sz w:val="24"/>
+          <w:szCs w:val="24"/>
+          <w:lang w:val="en-US"/>
+        </w:rPr>
+      </w:pPr>
+      <w:r>
+        <w:rPr>
+          <w:rFonts w:ascii="Aptos" w:hAnsi="Aptos" w:eastAsia="Aptos" w:cs="Aptos"/>
+          <w:noProof w:val="0"/>
+          <w:sz w:val="24"/>
+          <w:szCs w:val="24"/>
+          <w:lang w:val="pt-BR"/>
+        </w:rPr>
+        <w:t>o Configurar campo: Email</w:t>
+      </w:r>
+    </w:p>
+    <w:p>
+      <w:pPr>
+        <w:pStyle w:val="Normal"/>
+        <w:ind w:left="708" w:firstLine="708"/>
+        <w:rPr>
+          <w:rFonts w:ascii="Aptos" w:hAnsi="Aptos" w:eastAsia="Aptos" w:cs="Aptos"/>
+          <w:b w:val="1"/>
+          <w:bCs w:val="1"/>
+          <w:noProof w:val="0"/>
+          <w:sz w:val="24"/>
+          <w:szCs w:val="24"/>
+          <w:lang w:val="en-US"/>
+        </w:rPr>
+      </w:pPr>
+      <w:r>
+        <w:rPr>
+          <w:rFonts w:ascii="Aptos" w:hAnsi="Aptos" w:eastAsia="Aptos" w:cs="Aptos"/>
+          <w:noProof w:val="0"/>
+          <w:sz w:val="24"/>
+          <w:szCs w:val="24"/>
+          <w:lang w:val="pt-BR"/>
+        </w:rPr>
+        <w:t xml:space="preserve"> ▪ Tipo: E-Mail</w:t>
+      </w:r>
+    </w:p>
+    <w:p>
+      <w:pPr>
+        <w:pStyle w:val="Normal"/>
+        <w:ind w:left="0" w:firstLine="0"/>
+      </w:pPr>
+      <w:r>
+        <w:drawing>
+          <wp:inline wp14:editId="7184FA98" wp14:anchorId="094DC1D7">
+            <wp:extent cx="4486901" cy="3276773"/>
+            <wp:effectExtent l="0" t="0" r="0" b="0"/>
+            <wp:docPr id="176588427" name="drawing"/>
+            <wp:cNvGraphicFramePr>
+              <a:graphicFrameLocks noChangeAspect="1"/>
+            </wp:cNvGraphicFramePr>
+            <a:graphic>
+              <a:graphicData xmlns:a="http://schemas.openxmlformats.org/drawingml/2006/main" uri="http://schemas.openxmlformats.org/drawingml/2006/picture">
+                <pic:pic xmlns:pic="http://schemas.openxmlformats.org/drawingml/2006/picture">
+                  <pic:nvPicPr>
+                    <pic:cNvPr id="176588427" name="Picture 176588427"/>
+                    <pic:cNvPicPr/>
+                  </pic:nvPicPr>
+                  <pic:blipFill>
+                    <a:blip xmlns:r="http://schemas.openxmlformats.org/officeDocument/2006/relationships" r:embed="rId1408474630">
+                      <a:extLst>
+                        <a:ext uri="{28A0092B-C50C-407E-A947-70E740481C1C}">
+                          <a14:useLocalDpi xmlns:a14="http://schemas.microsoft.com/office/drawing/2010/main"/>
+                        </a:ext>
+                      </a:extLst>
+                    </a:blip>
+                    <a:stretch>
+                      <a:fillRect/>
+                    </a:stretch>
+                  </pic:blipFill>
+                  <pic:spPr>
+                    <a:xfrm rot="0">
+                      <a:off x="0" y="0"/>
+                      <a:ext cx="4486901" cy="3276773"/>
+                    </a:xfrm>
+                    <a:prstGeom prst="rect">
+                      <a:avLst/>
+                    </a:prstGeom>
+                  </pic:spPr>
+                </pic:pic>
+              </a:graphicData>
+            </a:graphic>
+          </wp:inline>
+        </w:drawing>
+      </w:r>
+    </w:p>
+    <w:p>
+      <w:pPr>
+        <w:pStyle w:val="Normal"/>
+        <w:ind w:left="0" w:firstLine="708"/>
+        <w:rPr>
+          <w:rFonts w:ascii="Aptos" w:hAnsi="Aptos" w:eastAsia="Aptos" w:cs="Aptos"/>
+          <w:noProof w:val="0"/>
+          <w:sz w:val="24"/>
+          <w:szCs w:val="24"/>
+          <w:lang w:val="es-ES"/>
+        </w:rPr>
+      </w:pPr>
+      <w:r>
+        <w:rPr>
+          <w:rFonts w:ascii="Aptos" w:hAnsi="Aptos" w:eastAsia="Aptos" w:cs="Aptos"/>
+          <w:noProof w:val="0"/>
+          <w:sz w:val="24"/>
+          <w:szCs w:val="24"/>
+          <w:lang w:val="es-ES"/>
+        </w:rPr>
+        <w:t>o Configurar campo desplegable de estado de empleado (</w:t>
+      </w:r>
+      <w:r>
+        <w:rPr>
+          <w:rFonts w:ascii="Aptos" w:hAnsi="Aptos" w:eastAsia="Aptos" w:cs="Aptos"/>
+          <w:noProof w:val="0"/>
+          <w:sz w:val="24"/>
+          <w:szCs w:val="24"/>
+          <w:lang w:val="es-ES"/>
+        </w:rPr>
+        <w:t>IdEstado</w:t>
+      </w:r>
+      <w:r>
+        <w:rPr>
+          <w:rFonts w:ascii="Aptos" w:hAnsi="Aptos" w:eastAsia="Aptos" w:cs="Aptos"/>
+          <w:noProof w:val="0"/>
+          <w:sz w:val="24"/>
+          <w:szCs w:val="24"/>
+          <w:lang w:val="es-ES"/>
+        </w:rPr>
+        <w:t xml:space="preserve">) </w:t>
+      </w:r>
+    </w:p>
+    <w:p>
+      <w:pPr>
+        <w:pStyle w:val="Normal"/>
+        <w:ind w:left="708" w:firstLine="708"/>
+        <w:rPr>
+          <w:rFonts w:ascii="Aptos" w:hAnsi="Aptos" w:eastAsia="Aptos" w:cs="Aptos"/>
+          <w:noProof w:val="0"/>
+          <w:sz w:val="24"/>
+          <w:szCs w:val="24"/>
+          <w:lang w:val="en-US"/>
+        </w:rPr>
+      </w:pPr>
+      <w:r>
+        <w:rPr>
+          <w:rFonts w:ascii="Aptos" w:hAnsi="Aptos" w:eastAsia="Aptos" w:cs="Aptos"/>
+          <w:noProof w:val="0"/>
+          <w:sz w:val="24"/>
+          <w:szCs w:val="24"/>
+          <w:lang w:val="en-US"/>
+        </w:rPr>
+        <w:t xml:space="preserve">▪ Tipo: Combo. </w:t>
+      </w:r>
+    </w:p>
+    <w:p>
+      <w:pPr>
+        <w:pStyle w:val="Normal"/>
+        <w:ind w:left="708" w:firstLine="708"/>
+        <w:rPr>
+          <w:rFonts w:ascii="Aptos" w:hAnsi="Aptos" w:eastAsia="Aptos" w:cs="Aptos"/>
+          <w:noProof w:val="0"/>
+          <w:sz w:val="24"/>
+          <w:szCs w:val="24"/>
+          <w:lang w:val="en-US"/>
+        </w:rPr>
+      </w:pPr>
+      <w:r>
+        <w:rPr>
+          <w:rFonts w:ascii="Aptos" w:hAnsi="Aptos" w:eastAsia="Aptos" w:cs="Aptos"/>
+          <w:noProof w:val="0"/>
+          <w:sz w:val="24"/>
+          <w:szCs w:val="24"/>
+          <w:lang w:val="en-US"/>
+        </w:rPr>
+        <w:t xml:space="preserve">▪ Default </w:t>
+      </w:r>
+      <w:r>
+        <w:rPr>
+          <w:rFonts w:ascii="Aptos" w:hAnsi="Aptos" w:eastAsia="Aptos" w:cs="Aptos"/>
+          <w:noProof w:val="0"/>
+          <w:sz w:val="24"/>
+          <w:szCs w:val="24"/>
+          <w:lang w:val="en-US"/>
+        </w:rPr>
+        <w:t>value</w:t>
+      </w:r>
+      <w:r>
+        <w:rPr>
+          <w:rFonts w:ascii="Aptos" w:hAnsi="Aptos" w:eastAsia="Aptos" w:cs="Aptos"/>
+          <w:noProof w:val="0"/>
+          <w:sz w:val="24"/>
+          <w:szCs w:val="24"/>
+          <w:lang w:val="en-US"/>
+        </w:rPr>
+        <w:t xml:space="preserve">: 0. </w:t>
+      </w:r>
+    </w:p>
+    <w:p>
+      <w:pPr>
+        <w:pStyle w:val="Normal"/>
+        <w:ind w:left="708" w:firstLine="708"/>
+        <w:rPr>
+          <w:rFonts w:ascii="Aptos" w:hAnsi="Aptos" w:eastAsia="Aptos" w:cs="Aptos"/>
+          <w:noProof w:val="0"/>
+          <w:sz w:val="24"/>
+          <w:szCs w:val="24"/>
+          <w:lang w:val="en-US"/>
+        </w:rPr>
+      </w:pPr>
+      <w:r>
+        <w:rPr>
+          <w:rFonts w:ascii="Aptos" w:hAnsi="Aptos" w:eastAsia="Aptos" w:cs="Aptos"/>
+          <w:noProof w:val="0"/>
+          <w:sz w:val="24"/>
+          <w:szCs w:val="24"/>
+          <w:lang w:val="es-ES"/>
+        </w:rPr>
+        <w:t xml:space="preserve">▪ </w:t>
+      </w:r>
+      <w:r>
+        <w:rPr>
+          <w:rFonts w:ascii="Aptos" w:hAnsi="Aptos" w:eastAsia="Aptos" w:cs="Aptos"/>
+          <w:noProof w:val="0"/>
+          <w:sz w:val="24"/>
+          <w:szCs w:val="24"/>
+          <w:lang w:val="es-ES"/>
+        </w:rPr>
+        <w:t>Sql</w:t>
+      </w:r>
+      <w:r>
+        <w:rPr>
+          <w:rFonts w:ascii="Aptos" w:hAnsi="Aptos" w:eastAsia="Aptos" w:cs="Aptos"/>
+          <w:noProof w:val="0"/>
+          <w:sz w:val="24"/>
+          <w:szCs w:val="24"/>
+          <w:lang w:val="es-ES"/>
+        </w:rPr>
+        <w:t xml:space="preserve">: </w:t>
+      </w:r>
+      <w:r>
+        <w:rPr>
+          <w:rFonts w:ascii="Aptos" w:hAnsi="Aptos" w:eastAsia="Aptos" w:cs="Aptos"/>
+          <w:noProof w:val="0"/>
+          <w:sz w:val="24"/>
+          <w:szCs w:val="24"/>
+          <w:lang w:val="es-ES"/>
+        </w:rPr>
+        <w:t>Select</w:t>
+      </w:r>
+      <w:r>
+        <w:rPr>
+          <w:rFonts w:ascii="Aptos" w:hAnsi="Aptos" w:eastAsia="Aptos" w:cs="Aptos"/>
+          <w:noProof w:val="0"/>
+          <w:sz w:val="24"/>
+          <w:szCs w:val="24"/>
+          <w:lang w:val="es-ES"/>
+        </w:rPr>
+        <w:t xml:space="preserve"> </w:t>
+      </w:r>
+      <w:r>
+        <w:rPr>
+          <w:rFonts w:ascii="Aptos" w:hAnsi="Aptos" w:eastAsia="Aptos" w:cs="Aptos"/>
+          <w:noProof w:val="0"/>
+          <w:sz w:val="24"/>
+          <w:szCs w:val="24"/>
+          <w:lang w:val="es-ES"/>
+        </w:rPr>
+        <w:t>IdEstado</w:t>
+      </w:r>
+      <w:r>
+        <w:rPr>
+          <w:rFonts w:ascii="Aptos" w:hAnsi="Aptos" w:eastAsia="Aptos" w:cs="Aptos"/>
+          <w:noProof w:val="0"/>
+          <w:sz w:val="24"/>
+          <w:szCs w:val="24"/>
+          <w:lang w:val="es-ES"/>
+        </w:rPr>
+        <w:t xml:space="preserve">, </w:t>
+      </w:r>
+      <w:r>
+        <w:rPr>
+          <w:rFonts w:ascii="Aptos" w:hAnsi="Aptos" w:eastAsia="Aptos" w:cs="Aptos"/>
+          <w:noProof w:val="0"/>
+          <w:sz w:val="24"/>
+          <w:szCs w:val="24"/>
+          <w:lang w:val="es-ES"/>
+        </w:rPr>
+        <w:t>Descrip</w:t>
+      </w:r>
+      <w:r>
+        <w:rPr>
+          <w:rFonts w:ascii="Aptos" w:hAnsi="Aptos" w:eastAsia="Aptos" w:cs="Aptos"/>
+          <w:noProof w:val="0"/>
+          <w:sz w:val="24"/>
+          <w:szCs w:val="24"/>
+          <w:lang w:val="es-ES"/>
+        </w:rPr>
+        <w:t xml:space="preserve"> </w:t>
+      </w:r>
+      <w:r>
+        <w:rPr>
+          <w:rFonts w:ascii="Aptos" w:hAnsi="Aptos" w:eastAsia="Aptos" w:cs="Aptos"/>
+          <w:noProof w:val="0"/>
+          <w:sz w:val="24"/>
+          <w:szCs w:val="24"/>
+          <w:lang w:val="es-ES"/>
+        </w:rPr>
+        <w:t>from</w:t>
+      </w:r>
+      <w:r>
+        <w:rPr>
+          <w:rFonts w:ascii="Aptos" w:hAnsi="Aptos" w:eastAsia="Aptos" w:cs="Aptos"/>
+          <w:noProof w:val="0"/>
+          <w:sz w:val="24"/>
+          <w:szCs w:val="24"/>
+          <w:lang w:val="es-ES"/>
+        </w:rPr>
+        <w:t xml:space="preserve"> </w:t>
+      </w:r>
+      <w:r>
+        <w:rPr>
+          <w:rFonts w:ascii="Aptos" w:hAnsi="Aptos" w:eastAsia="Aptos" w:cs="Aptos"/>
+          <w:noProof w:val="0"/>
+          <w:sz w:val="24"/>
+          <w:szCs w:val="24"/>
+          <w:lang w:val="es-ES"/>
+        </w:rPr>
+        <w:t>Empleados_Estados</w:t>
+      </w:r>
+      <w:r>
+        <w:rPr>
+          <w:rFonts w:ascii="Aptos" w:hAnsi="Aptos" w:eastAsia="Aptos" w:cs="Aptos"/>
+          <w:noProof w:val="0"/>
+          <w:sz w:val="24"/>
+          <w:szCs w:val="24"/>
+          <w:lang w:val="es-ES"/>
+        </w:rPr>
+        <w:t xml:space="preserve"> </w:t>
+      </w:r>
+      <w:r>
+        <w:rPr>
+          <w:rFonts w:ascii="Aptos" w:hAnsi="Aptos" w:eastAsia="Aptos" w:cs="Aptos"/>
+          <w:noProof w:val="0"/>
+          <w:sz w:val="24"/>
+          <w:szCs w:val="24"/>
+          <w:lang w:val="es-ES"/>
+        </w:rPr>
+        <w:t>order</w:t>
+      </w:r>
+      <w:r>
+        <w:rPr>
+          <w:rFonts w:ascii="Aptos" w:hAnsi="Aptos" w:eastAsia="Aptos" w:cs="Aptos"/>
+          <w:noProof w:val="0"/>
+          <w:sz w:val="24"/>
+          <w:szCs w:val="24"/>
+          <w:lang w:val="es-ES"/>
+        </w:rPr>
+        <w:t xml:space="preserve"> </w:t>
+      </w:r>
+      <w:r>
+        <w:rPr>
+          <w:rFonts w:ascii="Aptos" w:hAnsi="Aptos" w:eastAsia="Aptos" w:cs="Aptos"/>
+          <w:noProof w:val="0"/>
+          <w:sz w:val="24"/>
+          <w:szCs w:val="24"/>
+          <w:lang w:val="es-ES"/>
+        </w:rPr>
+        <w:t>by</w:t>
+      </w:r>
+      <w:r>
+        <w:rPr>
+          <w:rFonts w:ascii="Aptos" w:hAnsi="Aptos" w:eastAsia="Aptos" w:cs="Aptos"/>
+          <w:noProof w:val="0"/>
+          <w:sz w:val="24"/>
+          <w:szCs w:val="24"/>
+          <w:lang w:val="es-ES"/>
+        </w:rPr>
+        <w:t xml:space="preserve"> </w:t>
+      </w:r>
+      <w:r>
+        <w:tab/>
+      </w:r>
+      <w:r>
+        <w:tab/>
+      </w:r>
+      <w:r>
+        <w:rPr>
+          <w:rFonts w:ascii="Aptos" w:hAnsi="Aptos" w:eastAsia="Aptos" w:cs="Aptos"/>
+          <w:noProof w:val="0"/>
+          <w:sz w:val="24"/>
+          <w:szCs w:val="24"/>
+          <w:lang w:val="es-ES"/>
+        </w:rPr>
+        <w:t>Descrip</w:t>
+      </w:r>
+      <w:r>
+        <w:rPr>
+          <w:rFonts w:ascii="Aptos" w:hAnsi="Aptos" w:eastAsia="Aptos" w:cs="Aptos"/>
+          <w:noProof w:val="0"/>
+          <w:sz w:val="24"/>
+          <w:szCs w:val="24"/>
+          <w:lang w:val="es-ES"/>
+        </w:rPr>
+        <w:t xml:space="preserve"> </w:t>
+      </w:r>
+    </w:p>
+    <w:p>
+      <w:pPr>
+        <w:pStyle w:val="Normal"/>
+        <w:ind w:left="708" w:firstLine="708"/>
+        <w:rPr>
+          <w:rFonts w:ascii="Aptos" w:hAnsi="Aptos" w:eastAsia="Aptos" w:cs="Aptos"/>
+          <w:noProof w:val="0"/>
+          <w:sz w:val="24"/>
+          <w:szCs w:val="24"/>
+          <w:lang w:val="en-US"/>
+        </w:rPr>
+      </w:pPr>
+      <w:r>
+        <w:rPr>
+          <w:rFonts w:ascii="Aptos" w:hAnsi="Aptos" w:eastAsia="Aptos" w:cs="Aptos"/>
+          <w:noProof w:val="0"/>
+          <w:sz w:val="24"/>
+          <w:szCs w:val="24"/>
+          <w:lang w:val="en-US"/>
+        </w:rPr>
+        <w:t xml:space="preserve">▪ SQL </w:t>
+      </w:r>
+      <w:r>
+        <w:rPr>
+          <w:rFonts w:ascii="Aptos" w:hAnsi="Aptos" w:eastAsia="Aptos" w:cs="Aptos"/>
+          <w:noProof w:val="0"/>
+          <w:sz w:val="24"/>
+          <w:szCs w:val="24"/>
+          <w:lang w:val="en-US"/>
+        </w:rPr>
+        <w:t>Value</w:t>
+      </w:r>
+      <w:r>
+        <w:rPr>
+          <w:rFonts w:ascii="Aptos" w:hAnsi="Aptos" w:eastAsia="Aptos" w:cs="Aptos"/>
+          <w:noProof w:val="0"/>
+          <w:sz w:val="24"/>
+          <w:szCs w:val="24"/>
+          <w:lang w:val="en-US"/>
+        </w:rPr>
+        <w:t xml:space="preserve"> </w:t>
+      </w:r>
+      <w:r>
+        <w:rPr>
+          <w:rFonts w:ascii="Aptos" w:hAnsi="Aptos" w:eastAsia="Aptos" w:cs="Aptos"/>
+          <w:noProof w:val="0"/>
+          <w:sz w:val="24"/>
+          <w:szCs w:val="24"/>
+          <w:lang w:val="en-US"/>
+        </w:rPr>
+        <w:t>field</w:t>
+      </w:r>
+      <w:r>
+        <w:rPr>
+          <w:rFonts w:ascii="Aptos" w:hAnsi="Aptos" w:eastAsia="Aptos" w:cs="Aptos"/>
+          <w:noProof w:val="0"/>
+          <w:sz w:val="24"/>
+          <w:szCs w:val="24"/>
+          <w:lang w:val="en-US"/>
+        </w:rPr>
+        <w:t xml:space="preserve">: </w:t>
+      </w:r>
+      <w:r>
+        <w:rPr>
+          <w:rFonts w:ascii="Aptos" w:hAnsi="Aptos" w:eastAsia="Aptos" w:cs="Aptos"/>
+          <w:noProof w:val="0"/>
+          <w:sz w:val="24"/>
+          <w:szCs w:val="24"/>
+          <w:lang w:val="en-US"/>
+        </w:rPr>
+        <w:t>IdEstado</w:t>
+      </w:r>
+      <w:r>
+        <w:rPr>
+          <w:rFonts w:ascii="Aptos" w:hAnsi="Aptos" w:eastAsia="Aptos" w:cs="Aptos"/>
+          <w:noProof w:val="0"/>
+          <w:sz w:val="24"/>
+          <w:szCs w:val="24"/>
+          <w:lang w:val="en-US"/>
+        </w:rPr>
+        <w:t xml:space="preserve"> </w:t>
+      </w:r>
+    </w:p>
+    <w:p>
+      <w:pPr>
+        <w:pStyle w:val="Normal"/>
+        <w:ind w:left="708" w:firstLine="708"/>
+        <w:rPr>
+          <w:rFonts w:ascii="Aptos" w:hAnsi="Aptos" w:eastAsia="Aptos" w:cs="Aptos"/>
+          <w:noProof w:val="0"/>
+          <w:sz w:val="24"/>
+          <w:szCs w:val="24"/>
+          <w:lang w:val="en-US"/>
+        </w:rPr>
+      </w:pPr>
+      <w:r>
+        <w:rPr>
+          <w:rFonts w:ascii="Aptos" w:hAnsi="Aptos" w:eastAsia="Aptos" w:cs="Aptos"/>
+          <w:noProof w:val="0"/>
+          <w:sz w:val="24"/>
+          <w:szCs w:val="24"/>
+          <w:lang w:val="en-US"/>
+        </w:rPr>
+        <w:t xml:space="preserve">▪ SQL </w:t>
+      </w:r>
+      <w:r>
+        <w:rPr>
+          <w:rFonts w:ascii="Aptos" w:hAnsi="Aptos" w:eastAsia="Aptos" w:cs="Aptos"/>
+          <w:noProof w:val="0"/>
+          <w:sz w:val="24"/>
+          <w:szCs w:val="24"/>
+          <w:lang w:val="en-US"/>
+        </w:rPr>
+        <w:t>Display</w:t>
+      </w:r>
+      <w:r>
+        <w:rPr>
+          <w:rFonts w:ascii="Aptos" w:hAnsi="Aptos" w:eastAsia="Aptos" w:cs="Aptos"/>
+          <w:noProof w:val="0"/>
+          <w:sz w:val="24"/>
+          <w:szCs w:val="24"/>
+          <w:lang w:val="en-US"/>
+        </w:rPr>
+        <w:t xml:space="preserve"> </w:t>
+      </w:r>
+      <w:r>
+        <w:rPr>
+          <w:rFonts w:ascii="Aptos" w:hAnsi="Aptos" w:eastAsia="Aptos" w:cs="Aptos"/>
+          <w:noProof w:val="0"/>
+          <w:sz w:val="24"/>
+          <w:szCs w:val="24"/>
+          <w:lang w:val="en-US"/>
+        </w:rPr>
+        <w:t>field</w:t>
+      </w:r>
+      <w:r>
+        <w:rPr>
+          <w:rFonts w:ascii="Aptos" w:hAnsi="Aptos" w:eastAsia="Aptos" w:cs="Aptos"/>
+          <w:noProof w:val="0"/>
+          <w:sz w:val="24"/>
+          <w:szCs w:val="24"/>
+          <w:lang w:val="en-US"/>
+        </w:rPr>
+        <w:t xml:space="preserve">: </w:t>
+      </w:r>
+      <w:r>
+        <w:rPr>
+          <w:rFonts w:ascii="Aptos" w:hAnsi="Aptos" w:eastAsia="Aptos" w:cs="Aptos"/>
+          <w:noProof w:val="0"/>
+          <w:sz w:val="24"/>
+          <w:szCs w:val="24"/>
+          <w:lang w:val="en-US"/>
+        </w:rPr>
+        <w:t>Descrip</w:t>
+      </w:r>
+    </w:p>
+    <w:p>
+      <w:pPr>
+        <w:pStyle w:val="Normal"/>
+        <w:ind w:left="0" w:firstLine="0"/>
+      </w:pPr>
+      <w:r>
+        <w:drawing>
+          <wp:inline wp14:editId="3E35E296" wp14:anchorId="09826754">
+            <wp:extent cx="2833805" cy="2648320"/>
+            <wp:effectExtent l="0" t="0" r="0" b="0"/>
+            <wp:docPr id="169852542" name="drawing"/>
+            <wp:cNvGraphicFramePr>
+              <a:graphicFrameLocks noChangeAspect="1"/>
+            </wp:cNvGraphicFramePr>
+            <a:graphic>
+              <a:graphicData xmlns:a="http://schemas.openxmlformats.org/drawingml/2006/main" uri="http://schemas.openxmlformats.org/drawingml/2006/picture">
+                <pic:pic xmlns:pic="http://schemas.openxmlformats.org/drawingml/2006/picture">
+                  <pic:nvPicPr>
+                    <pic:cNvPr id="169852542" name="Picture 169852542"/>
+                    <pic:cNvPicPr/>
+                  </pic:nvPicPr>
+                  <pic:blipFill>
+                    <a:blip xmlns:r="http://schemas.openxmlformats.org/officeDocument/2006/relationships" r:embed="rId2033408885">
+                      <a:extLst>
+                        <a:ext uri="{28A0092B-C50C-407E-A947-70E740481C1C}">
+                          <a14:useLocalDpi xmlns:a14="http://schemas.microsoft.com/office/drawing/2010/main"/>
+                        </a:ext>
+                      </a:extLst>
+                    </a:blip>
+                    <a:stretch>
+                      <a:fillRect/>
+                    </a:stretch>
+                  </pic:blipFill>
+                  <pic:spPr>
+                    <a:xfrm rot="0">
+                      <a:off x="0" y="0"/>
+                      <a:ext cx="2833805" cy="2648320"/>
+                    </a:xfrm>
+                    <a:prstGeom prst="rect">
+                      <a:avLst/>
+                    </a:prstGeom>
+                  </pic:spPr>
+                </pic:pic>
+              </a:graphicData>
+            </a:graphic>
+          </wp:inline>
+        </w:drawing>
+      </w:r>
+    </w:p>
+    <w:p>
+      <w:pPr>
+        <w:pStyle w:val="Normal"/>
+        <w:ind w:left="0" w:firstLine="708"/>
+      </w:pPr>
+      <w:r>
+        <w:rPr>
+          <w:rFonts w:ascii="Aptos" w:hAnsi="Aptos" w:eastAsia="Aptos" w:cs="Aptos"/>
+          <w:noProof w:val="0"/>
+          <w:sz w:val="24"/>
+          <w:szCs w:val="24"/>
+          <w:lang w:val="es-ES"/>
+        </w:rPr>
+        <w:t xml:space="preserve">o Configurar campo: fecha de alta: </w:t>
+      </w:r>
+    </w:p>
+    <w:p>
+      <w:pPr>
+        <w:pStyle w:val="Normal"/>
+        <w:ind w:left="708" w:firstLine="708"/>
+      </w:pPr>
+      <w:r>
+        <w:rPr>
+          <w:rFonts w:ascii="Aptos" w:hAnsi="Aptos" w:eastAsia="Aptos" w:cs="Aptos"/>
+          <w:noProof w:val="0"/>
+          <w:sz w:val="24"/>
+          <w:szCs w:val="24"/>
+          <w:lang w:val="es-ES"/>
+        </w:rPr>
+        <w:t xml:space="preserve">▪ Default </w:t>
+      </w:r>
+      <w:r>
+        <w:rPr>
+          <w:rFonts w:ascii="Aptos" w:hAnsi="Aptos" w:eastAsia="Aptos" w:cs="Aptos"/>
+          <w:noProof w:val="0"/>
+          <w:sz w:val="24"/>
+          <w:szCs w:val="24"/>
+          <w:lang w:val="es-ES"/>
+        </w:rPr>
+        <w:t>value</w:t>
+      </w:r>
+      <w:r>
+        <w:rPr>
+          <w:rFonts w:ascii="Aptos" w:hAnsi="Aptos" w:eastAsia="Aptos" w:cs="Aptos"/>
+          <w:noProof w:val="0"/>
+          <w:sz w:val="24"/>
+          <w:szCs w:val="24"/>
+          <w:lang w:val="es-ES"/>
+        </w:rPr>
+        <w:t>: {{</w:t>
+      </w:r>
+      <w:r>
+        <w:rPr>
+          <w:rFonts w:ascii="Aptos" w:hAnsi="Aptos" w:eastAsia="Aptos" w:cs="Aptos"/>
+          <w:noProof w:val="0"/>
+          <w:sz w:val="24"/>
+          <w:szCs w:val="24"/>
+          <w:lang w:val="es-ES"/>
+        </w:rPr>
+        <w:t>currentDateTime</w:t>
+      </w:r>
+      <w:r>
+        <w:rPr>
+          <w:rFonts w:ascii="Aptos" w:hAnsi="Aptos" w:eastAsia="Aptos" w:cs="Aptos"/>
+          <w:noProof w:val="0"/>
+          <w:sz w:val="24"/>
+          <w:szCs w:val="24"/>
+          <w:lang w:val="es-ES"/>
+        </w:rPr>
+        <w:t xml:space="preserve">}} </w:t>
+      </w:r>
+    </w:p>
+    <w:p>
+      <w:pPr>
+        <w:pStyle w:val="Normal"/>
+        <w:ind w:left="708" w:firstLine="708"/>
+      </w:pPr>
+      <w:r>
+        <w:rPr>
+          <w:rFonts w:ascii="Aptos" w:hAnsi="Aptos" w:eastAsia="Aptos" w:cs="Aptos"/>
+          <w:noProof w:val="0"/>
+          <w:sz w:val="24"/>
+          <w:szCs w:val="24"/>
+          <w:lang w:val="es-ES"/>
+        </w:rPr>
+        <w:t xml:space="preserve">▪ Bloqueado </w:t>
+      </w:r>
+    </w:p>
+    <w:p>
+      <w:pPr>
+        <w:pStyle w:val="Normal"/>
+        <w:ind w:left="0" w:firstLine="0"/>
+      </w:pPr>
+      <w:r>
+        <w:drawing>
+          <wp:inline wp14:editId="3BD9D385" wp14:anchorId="7557E916">
+            <wp:extent cx="3477110" cy="2545850"/>
+            <wp:effectExtent l="0" t="0" r="0" b="0"/>
+            <wp:docPr id="152869725" name="drawing"/>
+            <wp:cNvGraphicFramePr>
+              <a:graphicFrameLocks noChangeAspect="1"/>
+            </wp:cNvGraphicFramePr>
+            <a:graphic>
+              <a:graphicData xmlns:a="http://schemas.openxmlformats.org/drawingml/2006/main" uri="http://schemas.openxmlformats.org/drawingml/2006/picture">
+                <pic:pic xmlns:pic="http://schemas.openxmlformats.org/drawingml/2006/picture">
+                  <pic:nvPicPr>
+                    <pic:cNvPr id="152869725" name="Picture 152869725"/>
+                    <pic:cNvPicPr/>
+                  </pic:nvPicPr>
+                  <pic:blipFill>
+                    <a:blip xmlns:r="http://schemas.openxmlformats.org/officeDocument/2006/relationships" r:embed="rId1254058558">
+                      <a:extLst>
+                        <a:ext uri="{28A0092B-C50C-407E-A947-70E740481C1C}">
+                          <a14:useLocalDpi xmlns:a14="http://schemas.microsoft.com/office/drawing/2010/main"/>
+                        </a:ext>
+                      </a:extLst>
+                    </a:blip>
+                    <a:stretch>
+                      <a:fillRect/>
+                    </a:stretch>
+                  </pic:blipFill>
+                  <pic:spPr>
+                    <a:xfrm rot="0">
+                      <a:off x="0" y="0"/>
+                      <a:ext cx="3477110" cy="2545850"/>
+                    </a:xfrm>
+                    <a:prstGeom prst="rect">
+                      <a:avLst/>
+                    </a:prstGeom>
+                  </pic:spPr>
+                </pic:pic>
+              </a:graphicData>
+            </a:graphic>
+          </wp:inline>
+        </w:drawing>
+      </w:r>
+    </w:p>
+    <w:p>
+      <w:pPr>
+        <w:pStyle w:val="Normal"/>
+        <w:ind w:left="708" w:firstLine="0"/>
+      </w:pPr>
+      <w:r>
+        <w:rPr>
+          <w:rFonts w:ascii="Aptos" w:hAnsi="Aptos" w:eastAsia="Aptos" w:cs="Aptos"/>
+          <w:noProof w:val="0"/>
+          <w:sz w:val="24"/>
+          <w:szCs w:val="24"/>
+          <w:lang w:val="es-ES"/>
+        </w:rPr>
+        <w:t xml:space="preserve">o Configurar campo: Imagen </w:t>
+      </w:r>
+    </w:p>
+    <w:p>
+      <w:pPr>
+        <w:pStyle w:val="Normal"/>
+        <w:ind w:left="708" w:firstLine="708"/>
+      </w:pPr>
+      <w:r>
+        <w:rPr>
+          <w:rFonts w:ascii="Aptos" w:hAnsi="Aptos" w:eastAsia="Aptos" w:cs="Aptos"/>
+          <w:noProof w:val="0"/>
+          <w:sz w:val="24"/>
+          <w:szCs w:val="24"/>
+          <w:lang w:val="es-ES"/>
+        </w:rPr>
+        <w:t xml:space="preserve">▪ Tipo: </w:t>
+      </w:r>
+      <w:r>
+        <w:rPr>
+          <w:rFonts w:ascii="Aptos" w:hAnsi="Aptos" w:eastAsia="Aptos" w:cs="Aptos"/>
+          <w:noProof w:val="0"/>
+          <w:sz w:val="24"/>
+          <w:szCs w:val="24"/>
+          <w:lang w:val="es-ES"/>
+        </w:rPr>
+        <w:t>Image</w:t>
+      </w:r>
+      <w:r>
+        <w:rPr>
+          <w:rFonts w:ascii="Aptos" w:hAnsi="Aptos" w:eastAsia="Aptos" w:cs="Aptos"/>
+          <w:noProof w:val="0"/>
+          <w:sz w:val="24"/>
+          <w:szCs w:val="24"/>
+          <w:lang w:val="es-ES"/>
+        </w:rPr>
+        <w:t xml:space="preserve"> </w:t>
+      </w:r>
+      <w:r>
+        <w:rPr>
+          <w:rFonts w:ascii="Aptos" w:hAnsi="Aptos" w:eastAsia="Aptos" w:cs="Aptos"/>
+          <w:noProof w:val="0"/>
+          <w:sz w:val="24"/>
+          <w:szCs w:val="24"/>
+          <w:lang w:val="es-ES"/>
+        </w:rPr>
+        <w:t>embeded</w:t>
+      </w:r>
+      <w:r>
+        <w:rPr>
+          <w:rFonts w:ascii="Aptos" w:hAnsi="Aptos" w:eastAsia="Aptos" w:cs="Aptos"/>
+          <w:noProof w:val="0"/>
+          <w:sz w:val="24"/>
+          <w:szCs w:val="24"/>
+          <w:lang w:val="es-ES"/>
+        </w:rPr>
+        <w:t xml:space="preserve"> </w:t>
+      </w:r>
+    </w:p>
+    <w:p>
+      <w:pPr>
+        <w:pStyle w:val="Normal"/>
+        <w:ind w:left="708" w:firstLine="708"/>
+      </w:pPr>
+      <w:r>
+        <w:rPr>
+          <w:rFonts w:ascii="Aptos" w:hAnsi="Aptos" w:eastAsia="Aptos" w:cs="Aptos"/>
+          <w:noProof w:val="0"/>
+          <w:sz w:val="24"/>
+          <w:szCs w:val="24"/>
+          <w:lang w:val="es-ES"/>
+        </w:rPr>
+        <w:t>▪ Tipo de compresión: media</w:t>
+      </w:r>
+    </w:p>
+    <w:p>
+      <w:pPr>
+        <w:pStyle w:val="Normal"/>
+        <w:ind w:left="0" w:firstLine="0"/>
+      </w:pPr>
+      <w:r>
+        <w:drawing>
+          <wp:inline wp14:editId="1171D5EB" wp14:anchorId="0785099F">
+            <wp:extent cx="4090289" cy="3258005"/>
+            <wp:effectExtent l="0" t="0" r="0" b="0"/>
+            <wp:docPr id="374359543" name="drawing"/>
+            <wp:cNvGraphicFramePr>
+              <a:graphicFrameLocks noChangeAspect="1"/>
+            </wp:cNvGraphicFramePr>
+            <a:graphic>
+              <a:graphicData xmlns:a="http://schemas.openxmlformats.org/drawingml/2006/main" uri="http://schemas.openxmlformats.org/drawingml/2006/picture">
+                <pic:pic xmlns:pic="http://schemas.openxmlformats.org/drawingml/2006/picture">
+                  <pic:nvPicPr>
+                    <pic:cNvPr id="374359543" name="Picture 374359543"/>
+                    <pic:cNvPicPr/>
+                  </pic:nvPicPr>
+                  <pic:blipFill>
+                    <a:blip xmlns:r="http://schemas.openxmlformats.org/officeDocument/2006/relationships" r:embed="rId1840467945">
+                      <a:extLst>
+                        <a:ext uri="{28A0092B-C50C-407E-A947-70E740481C1C}">
+                          <a14:useLocalDpi xmlns:a14="http://schemas.microsoft.com/office/drawing/2010/main"/>
+                        </a:ext>
+                      </a:extLst>
+                    </a:blip>
+                    <a:stretch>
+                      <a:fillRect/>
+                    </a:stretch>
+                  </pic:blipFill>
+                  <pic:spPr>
+                    <a:xfrm rot="0">
+                      <a:off x="0" y="0"/>
+                      <a:ext cx="4090289" cy="3258005"/>
+                    </a:xfrm>
+                    <a:prstGeom prst="rect">
+                      <a:avLst/>
+                    </a:prstGeom>
+                  </pic:spPr>
+                </pic:pic>
+              </a:graphicData>
+            </a:graphic>
+          </wp:inline>
+        </w:drawing>
+      </w:r>
+    </w:p>
+    <w:p>
+      <w:pPr>
+        <w:pStyle w:val="Normal"/>
+        <w:ind w:left="0" w:firstLine="0"/>
+        <w:rPr>
+          <w:rFonts w:ascii="Aptos" w:hAnsi="Aptos" w:eastAsia="Aptos" w:cs="Aptos"/>
+          <w:noProof w:val="0"/>
+          <w:sz w:val="24"/>
+          <w:szCs w:val="24"/>
+          <w:lang w:val="en-US"/>
+        </w:rPr>
+      </w:pPr>
+    </w:p>
+    <w:p>
+      <w:pPr>
+        <w:pStyle w:val="Normal"/>
+        <w:ind w:left="0" w:firstLine="0"/>
+        <w:rPr>
+          <w:rFonts w:ascii="Aptos" w:hAnsi="Aptos" w:eastAsia="Aptos" w:cs="Aptos"/>
+          <w:noProof w:val="0"/>
+          <w:sz w:val="24"/>
+          <w:szCs w:val="24"/>
+          <w:lang w:val="en-US"/>
+        </w:rPr>
+      </w:pPr>
+    </w:p>
+    <w:p>
+      <w:pPr>
+        <w:pStyle w:val="Normal"/>
+        <w:ind w:left="0" w:firstLine="0"/>
+        <w:rPr>
+          <w:rFonts w:ascii="Aptos" w:hAnsi="Aptos" w:eastAsia="Aptos" w:cs="Aptos"/>
+          <w:noProof w:val="0"/>
+          <w:sz w:val="24"/>
+          <w:szCs w:val="24"/>
+          <w:lang w:val="en-US"/>
+        </w:rPr>
+      </w:pPr>
+    </w:p>
+    <w:p>
+      <w:pPr>
+        <w:pStyle w:val="Normal"/>
+        <w:ind w:left="0" w:firstLine="0"/>
+        <w:rPr>
+          <w:rFonts w:ascii="Aptos" w:hAnsi="Aptos" w:eastAsia="Aptos" w:cs="Aptos"/>
+          <w:noProof w:val="0"/>
+          <w:sz w:val="24"/>
+          <w:szCs w:val="24"/>
+          <w:lang w:val="en-US"/>
+        </w:rPr>
+      </w:pPr>
+    </w:p>
+    <w:p>
+      <w:pPr>
+        <w:pStyle w:val="Normal"/>
+        <w:ind w:left="0" w:firstLine="0"/>
+        <w:rPr>
+          <w:rFonts w:ascii="Aptos" w:hAnsi="Aptos" w:eastAsia="Aptos" w:cs="Aptos"/>
+          <w:noProof w:val="0"/>
+          <w:sz w:val="24"/>
+          <w:szCs w:val="24"/>
+          <w:lang w:val="en-US"/>
+        </w:rPr>
+      </w:pPr>
+    </w:p>
+    <w:p>
+      <w:pPr>
+        <w:pStyle w:val="Normal"/>
+        <w:ind w:left="0" w:firstLine="0"/>
+        <w:rPr>
+          <w:rFonts w:ascii="Aptos" w:hAnsi="Aptos" w:eastAsia="Aptos" w:cs="Aptos"/>
+          <w:noProof w:val="0"/>
+          <w:sz w:val="24"/>
+          <w:szCs w:val="24"/>
+          <w:lang w:val="en-US"/>
+        </w:rPr>
+      </w:pPr>
+    </w:p>
+    <w:p>
+      <w:pPr>
+        <w:pStyle w:val="Normal"/>
+        <w:ind w:left="0" w:firstLine="0"/>
+        <w:rPr>
+          <w:rFonts w:ascii="Aptos" w:hAnsi="Aptos" w:eastAsia="Aptos" w:cs="Aptos"/>
+          <w:noProof w:val="0"/>
+          <w:sz w:val="24"/>
+          <w:szCs w:val="24"/>
+          <w:lang w:val="en-US"/>
+        </w:rPr>
+      </w:pPr>
+    </w:p>
+    <w:p>
+      <w:pPr>
+        <w:pStyle w:val="Normal"/>
+        <w:ind w:left="0" w:firstLine="0"/>
+        <w:rPr>
+          <w:rFonts w:ascii="Aptos" w:hAnsi="Aptos" w:eastAsia="Aptos" w:cs="Aptos"/>
+          <w:noProof w:val="0"/>
+          <w:sz w:val="24"/>
+          <w:szCs w:val="24"/>
+          <w:lang w:val="en-US"/>
+        </w:rPr>
+      </w:pPr>
+    </w:p>
+    <w:p>
+      <w:pPr>
+        <w:pStyle w:val="Normal"/>
+        <w:ind w:left="0" w:firstLine="0"/>
+        <w:rPr>
+          <w:rFonts w:ascii="Aptos" w:hAnsi="Aptos" w:eastAsia="Aptos" w:cs="Aptos"/>
+          <w:noProof w:val="0"/>
+          <w:sz w:val="24"/>
+          <w:szCs w:val="24"/>
+          <w:lang w:val="en-US"/>
+        </w:rPr>
       </w:pPr>
     </w:p>
     <w:sectPr>

</xml_diff>